<commit_message>
Removed references of pscp and plink, Added reference to ssh tool
</commit_message>
<xml_diff>
--- a/Pre-requisites.docx
+++ b/Pre-requisites.docx
@@ -974,29 +974,23 @@
           <w:szCs w:val="20"/>
         </w:rPr>
       </w:pPr>
-      <w:r>
-        <w:rPr>
-          <w:rFonts w:ascii="Arial" w:hAnsi="Arial" w:cs="Arial"/>
-          <w:sz w:val="20"/>
-          <w:szCs w:val="20"/>
-        </w:rPr>
-        <w:t xml:space="preserve">PSCP </w:t>
-      </w:r>
-      <w:r>
-        <w:rPr>
-          <w:rFonts w:ascii="Arial" w:hAnsi="Arial" w:cs="Arial"/>
-          <w:sz w:val="20"/>
-          <w:szCs w:val="20"/>
-        </w:rPr>
-        <w:sym w:font="Wingdings" w:char="F0E0"/>
-      </w:r>
-      <w:r>
-        <w:rPr>
-          <w:rFonts w:ascii="Arial" w:hAnsi="Arial" w:cs="Arial"/>
-          <w:sz w:val="20"/>
-          <w:szCs w:val="20"/>
-        </w:rPr>
-        <w:t xml:space="preserve"> 0.62 or higher to be installed</w:t>
+      <w:proofErr w:type="spellStart"/>
+      <w:r>
+        <w:rPr>
+          <w:rFonts w:ascii="Arial" w:hAnsi="Arial" w:cs="Arial"/>
+          <w:sz w:val="20"/>
+          <w:szCs w:val="20"/>
+        </w:rPr>
+        <w:t>OpenSSH</w:t>
+      </w:r>
+      <w:proofErr w:type="spellEnd"/>
+      <w:r>
+        <w:rPr>
+          <w:rFonts w:ascii="Arial" w:hAnsi="Arial" w:cs="Arial"/>
+          <w:sz w:val="20"/>
+          <w:szCs w:val="20"/>
+        </w:rPr>
+        <w:t xml:space="preserve"> or any tool that provides an SSH client for Windows</w:t>
       </w:r>
     </w:p>
     <w:p>
@@ -1019,69 +1013,23 @@
           <w:sz w:val="20"/>
           <w:szCs w:val="20"/>
         </w:rPr>
-        <w:t>Path of pscp.exe to be added to environment variable %PATH% on Build Agent.</w:t>
-      </w:r>
-    </w:p>
-    <w:p>
-      <w:pPr>
-        <w:pStyle w:val="ListParagraph"/>
-        <w:numPr>
-          <w:ilvl w:val="2"/>
-          <w:numId w:val="7"/>
-        </w:numPr>
-        <w:spacing w:after="0"/>
-        <w:rPr>
-          <w:rFonts w:ascii="Arial" w:hAnsi="Arial" w:cs="Arial"/>
-          <w:sz w:val="20"/>
-          <w:szCs w:val="20"/>
-        </w:rPr>
-      </w:pPr>
-      <w:r>
-        <w:rPr>
-          <w:rFonts w:ascii="Arial" w:hAnsi="Arial" w:cs="Arial"/>
-          <w:sz w:val="20"/>
-          <w:szCs w:val="20"/>
-        </w:rPr>
-        <w:t xml:space="preserve">PLINK </w:t>
-      </w:r>
-      <w:r>
-        <w:rPr>
-          <w:rFonts w:ascii="Arial" w:hAnsi="Arial" w:cs="Arial"/>
-          <w:sz w:val="20"/>
-          <w:szCs w:val="20"/>
-        </w:rPr>
-        <w:sym w:font="Wingdings" w:char="F0E0"/>
-      </w:r>
-      <w:r>
-        <w:rPr>
-          <w:rFonts w:ascii="Arial" w:hAnsi="Arial" w:cs="Arial"/>
-          <w:sz w:val="20"/>
-          <w:szCs w:val="20"/>
-        </w:rPr>
-        <w:t xml:space="preserve"> 0.62 or higher to be installed</w:t>
-      </w:r>
-    </w:p>
-    <w:p>
-      <w:pPr>
-        <w:pStyle w:val="ListParagraph"/>
-        <w:numPr>
-          <w:ilvl w:val="2"/>
-          <w:numId w:val="7"/>
-        </w:numPr>
-        <w:spacing w:after="0"/>
-        <w:rPr>
-          <w:rFonts w:ascii="Arial" w:hAnsi="Arial" w:cs="Arial"/>
-          <w:sz w:val="20"/>
-          <w:szCs w:val="20"/>
-        </w:rPr>
-      </w:pPr>
-      <w:r>
-        <w:rPr>
-          <w:rFonts w:ascii="Arial" w:hAnsi="Arial" w:cs="Arial"/>
-          <w:sz w:val="20"/>
-          <w:szCs w:val="20"/>
-        </w:rPr>
-        <w:t>Path of pscp.exe to be added to environment variable %PATH% on Build Agent.</w:t>
+        <w:t xml:space="preserve">Path of </w:t>
+      </w:r>
+      <w:r>
+        <w:rPr>
+          <w:rFonts w:ascii="Arial" w:hAnsi="Arial" w:cs="Arial"/>
+          <w:sz w:val="20"/>
+          <w:szCs w:val="20"/>
+        </w:rPr>
+        <w:t>ssh.</w:t>
+      </w:r>
+      <w:r>
+        <w:rPr>
+          <w:rFonts w:ascii="Arial" w:hAnsi="Arial" w:cs="Arial"/>
+          <w:sz w:val="20"/>
+          <w:szCs w:val="20"/>
+        </w:rPr>
+        <w:t>exe to be added to environment variable %PATH% on Build Agent.</w:t>
       </w:r>
     </w:p>
     <w:p>
@@ -1452,6 +1400,24 @@
         </w:rPr>
         <w:t>="true"}'</w:t>
       </w:r>
+      <w:r>
+        <w:rPr>
+          <w:rFonts w:ascii="Segoe UI" w:eastAsia="Times New Roman" w:hAnsi="Segoe UI" w:cs="Segoe UI"/>
+          <w:color w:val="000000"/>
+          <w:sz w:val="20"/>
+          <w:szCs w:val="20"/>
+        </w:rPr>
+        <w:t xml:space="preserve"> </w:t>
+      </w:r>
+      <w:r>
+        <w:rPr>
+          <w:rFonts w:ascii="Segoe UI" w:eastAsia="Times New Roman" w:hAnsi="Segoe UI" w:cs="Segoe UI"/>
+          <w:color w:val="000000"/>
+          <w:sz w:val="20"/>
+          <w:szCs w:val="20"/>
+        </w:rPr>
+        <w:t># Not Required for HTTPS connection</w:t>
+      </w:r>
     </w:p>
     <w:p>
       <w:pPr>
@@ -1738,13 +1704,15 @@
           <w:rFonts w:ascii="Arial" w:hAnsi="Arial" w:cs="Arial"/>
           <w:sz w:val="20"/>
           <w:szCs w:val="20"/>
-        </w:rPr>
-      </w:pPr>
-      <w:r>
-        <w:rPr>
-          <w:rFonts w:ascii="Arial" w:hAnsi="Arial" w:cs="Arial"/>
-          <w:sz w:val="20"/>
-          <w:szCs w:val="20"/>
+          <w:highlight w:val="yellow"/>
+        </w:rPr>
+      </w:pPr>
+      <w:r>
+        <w:rPr>
+          <w:rFonts w:ascii="Arial" w:hAnsi="Arial" w:cs="Arial"/>
+          <w:sz w:val="20"/>
+          <w:szCs w:val="20"/>
+          <w:highlight w:val="yellow"/>
         </w:rPr>
         <w:t xml:space="preserve">Azure VM </w:t>
       </w:r>
@@ -1754,6 +1722,7 @@
           <w:rFonts w:ascii="Arial" w:hAnsi="Arial" w:cs="Arial"/>
           <w:sz w:val="20"/>
           <w:szCs w:val="20"/>
+          <w:highlight w:val="yellow"/>
         </w:rPr>
         <w:t>Config</w:t>
       </w:r>
@@ -1763,6 +1732,7 @@
           <w:rFonts w:ascii="Arial" w:hAnsi="Arial" w:cs="Arial"/>
           <w:sz w:val="20"/>
           <w:szCs w:val="20"/>
+          <w:highlight w:val="yellow"/>
         </w:rPr>
         <w:t xml:space="preserve"> XML </w:t>
       </w:r>
@@ -1779,13 +1749,15 @@
           <w:rFonts w:ascii="Arial" w:hAnsi="Arial" w:cs="Arial"/>
           <w:sz w:val="20"/>
           <w:szCs w:val="20"/>
-        </w:rPr>
-      </w:pPr>
-      <w:r>
-        <w:rPr>
-          <w:rFonts w:ascii="Arial" w:hAnsi="Arial" w:cs="Arial"/>
-          <w:sz w:val="20"/>
-          <w:szCs w:val="20"/>
+          <w:highlight w:val="yellow"/>
+        </w:rPr>
+      </w:pPr>
+      <w:r>
+        <w:rPr>
+          <w:rFonts w:ascii="Arial" w:hAnsi="Arial" w:cs="Arial"/>
+          <w:sz w:val="20"/>
+          <w:szCs w:val="20"/>
+          <w:highlight w:val="yellow"/>
         </w:rPr>
         <w:t>Store on the Build Agent or a path that the Build Agent has access to</w:t>
       </w:r>
@@ -1802,13 +1774,15 @@
           <w:rFonts w:ascii="Arial" w:hAnsi="Arial" w:cs="Arial"/>
           <w:sz w:val="20"/>
           <w:szCs w:val="20"/>
-        </w:rPr>
-      </w:pPr>
-      <w:r>
-        <w:rPr>
-          <w:rFonts w:ascii="Arial" w:hAnsi="Arial" w:cs="Arial"/>
-          <w:sz w:val="20"/>
-          <w:szCs w:val="20"/>
+          <w:highlight w:val="yellow"/>
+        </w:rPr>
+      </w:pPr>
+      <w:r>
+        <w:rPr>
+          <w:rFonts w:ascii="Arial" w:hAnsi="Arial" w:cs="Arial"/>
+          <w:sz w:val="20"/>
+          <w:szCs w:val="20"/>
+          <w:highlight w:val="yellow"/>
         </w:rPr>
         <w:t>This path should be provided to the Build Template</w:t>
       </w:r>
@@ -1835,6 +1809,8 @@
         </w:rPr>
         <w:t>Windows VM – Download Script</w:t>
       </w:r>
+      <w:bookmarkStart w:id="0" w:name="_GoBack"/>
+      <w:bookmarkEnd w:id="0"/>
     </w:p>
     <w:p>
       <w:pPr>
@@ -1913,12 +1889,14 @@
         <w:rPr>
           <w:rFonts w:ascii="Arial" w:hAnsi="Arial" w:cs="Arial"/>
           <w:sz w:val="20"/>
-        </w:rPr>
-      </w:pPr>
-      <w:r>
-        <w:rPr>
-          <w:rFonts w:ascii="Arial" w:hAnsi="Arial" w:cs="Arial"/>
-          <w:sz w:val="20"/>
+          <w:highlight w:val="yellow"/>
+        </w:rPr>
+      </w:pPr>
+      <w:r>
+        <w:rPr>
+          <w:rFonts w:ascii="Arial" w:hAnsi="Arial" w:cs="Arial"/>
+          <w:sz w:val="20"/>
+          <w:highlight w:val="yellow"/>
         </w:rPr>
         <w:t>This will include MSBuild.exe which should be used to create the .</w:t>
       </w:r>
@@ -1927,6 +1905,7 @@
         <w:rPr>
           <w:rFonts w:ascii="Arial" w:hAnsi="Arial" w:cs="Arial"/>
           <w:sz w:val="20"/>
+          <w:highlight w:val="yellow"/>
         </w:rPr>
         <w:t>dll</w:t>
       </w:r>
@@ -1935,6 +1914,7 @@
         <w:rPr>
           <w:rFonts w:ascii="Arial" w:hAnsi="Arial" w:cs="Arial"/>
           <w:sz w:val="20"/>
+          <w:highlight w:val="yellow"/>
         </w:rPr>
         <w:t xml:space="preserve"> file for the ‘</w:t>
       </w:r>
@@ -1943,6 +1923,7 @@
         <w:rPr>
           <w:rFonts w:ascii="Arial" w:hAnsi="Arial" w:cs="Arial"/>
           <w:sz w:val="20"/>
+          <w:highlight w:val="yellow"/>
         </w:rPr>
         <w:t>DeploymentToAzureVM.csproj</w:t>
       </w:r>
@@ -1951,6 +1932,7 @@
         <w:rPr>
           <w:rFonts w:ascii="Arial" w:hAnsi="Arial" w:cs="Arial"/>
           <w:sz w:val="20"/>
+          <w:highlight w:val="yellow"/>
         </w:rPr>
         <w:t>’</w:t>
       </w:r>
@@ -1967,12 +1949,14 @@
         <w:rPr>
           <w:rFonts w:ascii="Arial" w:hAnsi="Arial" w:cs="Arial"/>
           <w:sz w:val="20"/>
-        </w:rPr>
-      </w:pPr>
-      <w:r>
-        <w:rPr>
-          <w:rFonts w:ascii="Arial" w:hAnsi="Arial" w:cs="Arial"/>
-          <w:sz w:val="20"/>
+          <w:highlight w:val="yellow"/>
+        </w:rPr>
+      </w:pPr>
+      <w:r>
+        <w:rPr>
+          <w:rFonts w:ascii="Arial" w:hAnsi="Arial" w:cs="Arial"/>
+          <w:sz w:val="20"/>
+          <w:highlight w:val="yellow"/>
         </w:rPr>
         <w:t>Execute the command:</w:t>
       </w:r>
@@ -1986,12 +1970,14 @@
         <w:rPr>
           <w:rFonts w:ascii="Arial" w:hAnsi="Arial" w:cs="Arial"/>
           <w:sz w:val="18"/>
-        </w:rPr>
-      </w:pPr>
-      <w:r>
-        <w:rPr>
-          <w:rFonts w:ascii="Arial" w:hAnsi="Arial" w:cs="Arial"/>
-          <w:sz w:val="18"/>
+          <w:highlight w:val="yellow"/>
+        </w:rPr>
+      </w:pPr>
+      <w:r>
+        <w:rPr>
+          <w:rFonts w:ascii="Arial" w:hAnsi="Arial" w:cs="Arial"/>
+          <w:sz w:val="18"/>
+          <w:highlight w:val="yellow"/>
         </w:rPr>
         <w:t xml:space="preserve">MSBuild.exe </w:t>
       </w:r>
@@ -2000,6 +1986,7 @@
         <w:rPr>
           <w:rFonts w:ascii="Arial" w:hAnsi="Arial" w:cs="Arial"/>
           <w:sz w:val="18"/>
+          <w:highlight w:val="yellow"/>
         </w:rPr>
         <w:t>DeploymentToAzureVM.csproj</w:t>
       </w:r>
@@ -2020,6 +2007,7 @@
         <w:rPr>
           <w:rFonts w:ascii="Arial" w:hAnsi="Arial" w:cs="Arial"/>
           <w:sz w:val="20"/>
+          <w:highlight w:val="yellow"/>
         </w:rPr>
         <w:t>This will create the .</w:t>
       </w:r>
@@ -2028,6 +2016,7 @@
         <w:rPr>
           <w:rFonts w:ascii="Arial" w:hAnsi="Arial" w:cs="Arial"/>
           <w:sz w:val="20"/>
+          <w:highlight w:val="yellow"/>
         </w:rPr>
         <w:t>dll</w:t>
       </w:r>
@@ -2036,6 +2025,7 @@
         <w:rPr>
           <w:rFonts w:ascii="Arial" w:hAnsi="Arial" w:cs="Arial"/>
           <w:sz w:val="20"/>
+          <w:highlight w:val="yellow"/>
         </w:rPr>
         <w:t xml:space="preserve"> in the bin\Debug folder</w:t>
       </w:r>
@@ -2097,8 +2087,6 @@
           <w:sz w:val="20"/>
         </w:rPr>
       </w:pPr>
-      <w:bookmarkStart w:id="0" w:name="_GoBack"/>
-      <w:bookmarkEnd w:id="0"/>
       <w:r>
         <w:rPr>
           <w:rFonts w:ascii="Arial" w:hAnsi="Arial" w:cs="Arial"/>
@@ -3412,7 +3400,21 @@
           <w:rFonts w:ascii="Arial" w:hAnsi="Arial" w:cs="Arial"/>
           <w:sz w:val="20"/>
         </w:rPr>
-        <w:t xml:space="preserve"> window):</w:t>
+        <w:t xml:space="preserve"> </w:t>
+      </w:r>
+      <w:r>
+        <w:rPr>
+          <w:rFonts w:ascii="Arial" w:hAnsi="Arial" w:cs="Arial"/>
+          <w:sz w:val="20"/>
+        </w:rPr>
+        <w:t xml:space="preserve">/ Command Prompt </w:t>
+      </w:r>
+      <w:r>
+        <w:rPr>
+          <w:rFonts w:ascii="Arial" w:hAnsi="Arial" w:cs="Arial"/>
+          <w:sz w:val="20"/>
+        </w:rPr>
+        <w:t>window):</w:t>
       </w:r>
     </w:p>
     <w:p>
@@ -3556,6 +3558,15 @@
           <w:szCs w:val="20"/>
         </w:rPr>
         <w:t>="true"}'</w:t>
+      </w:r>
+      <w:r>
+        <w:rPr>
+          <w:rFonts w:ascii="Segoe UI" w:eastAsia="Times New Roman" w:hAnsi="Segoe UI" w:cs="Segoe UI"/>
+          <w:color w:val="000000"/>
+          <w:sz w:val="20"/>
+          <w:szCs w:val="20"/>
+        </w:rPr>
+        <w:t xml:space="preserve"> # Not Required for HTTPS connection</w:t>
       </w:r>
     </w:p>
     <w:p>
@@ -5682,7 +5693,7 @@
 </file>
 
 <file path=customXml/itemProps1.xml><?xml version="1.0" encoding="utf-8"?>
-<ds:datastoreItem xmlns:ds="http://schemas.openxmlformats.org/officeDocument/2006/customXml" ds:itemID="{E52EF932-EB16-4729-8FC3-40950E16E3B5}">
+<ds:datastoreItem xmlns:ds="http://schemas.openxmlformats.org/officeDocument/2006/customXml" ds:itemID="{0C71BD02-6DB7-466A-B37F-ABDA91A63826}">
   <ds:schemaRefs>
     <ds:schemaRef ds:uri="http://schemas.openxmlformats.org/officeDocument/2006/bibliography"/>
   </ds:schemaRefs>

</xml_diff>

<commit_message>
Updated with SSH Key details
</commit_message>
<xml_diff>
--- a/Pre-requisites.docx
+++ b/Pre-requisites.docx
@@ -816,8 +816,6 @@
         </w:rPr>
         <w:t>Deploying to</w:t>
       </w:r>
-      <w:bookmarkStart w:id="0" w:name="_GoBack"/>
-      <w:bookmarkEnd w:id="0"/>
       <w:r>
         <w:rPr>
           <w:rFonts w:ascii="Arial" w:hAnsi="Arial" w:cs="Arial"/>
@@ -958,7 +956,7 @@
           <w:sz w:val="20"/>
           <w:szCs w:val="20"/>
         </w:rPr>
-        <w:t xml:space="preserve">SSH private key (PPK file) to be saved on the File system. </w:t>
+        <w:t xml:space="preserve">SSH private key to be saved on the File system. </w:t>
       </w:r>
     </w:p>
     <w:p>
@@ -1036,15 +1034,13 @@
           <w:rFonts w:ascii="Arial" w:hAnsi="Arial" w:cs="Arial"/>
           <w:sz w:val="20"/>
           <w:szCs w:val="20"/>
-          <w:highlight w:val="yellow"/>
-        </w:rPr>
-      </w:pPr>
-      <w:r>
-        <w:rPr>
-          <w:rFonts w:ascii="Arial" w:hAnsi="Arial" w:cs="Arial"/>
-          <w:sz w:val="20"/>
-          <w:szCs w:val="20"/>
-          <w:highlight w:val="yellow"/>
+        </w:rPr>
+      </w:pPr>
+      <w:r>
+        <w:rPr>
+          <w:rFonts w:ascii="Arial" w:hAnsi="Arial" w:cs="Arial"/>
+          <w:sz w:val="20"/>
+          <w:szCs w:val="20"/>
         </w:rPr>
         <w:t xml:space="preserve">See </w:t>
       </w:r>
@@ -1055,7 +1051,6 @@
             <w:rFonts w:ascii="Arial" w:hAnsi="Arial" w:cs="Arial"/>
             <w:sz w:val="20"/>
             <w:szCs w:val="20"/>
-            <w:highlight w:val="yellow"/>
           </w:rPr>
           <w:t>http://www.windowsazure.com/en-us/manage/linux/how-to-guides/ssh-into-linux/</w:t>
         </w:r>
@@ -1065,9 +1060,16 @@
           <w:rFonts w:ascii="Arial" w:hAnsi="Arial" w:cs="Arial"/>
           <w:sz w:val="20"/>
           <w:szCs w:val="20"/>
-          <w:highlight w:val="yellow"/>
-        </w:rPr>
-        <w:t xml:space="preserve"> to know how to create .PPK file.</w:t>
+        </w:rPr>
+        <w:t xml:space="preserve"> to know how to create SSH private key</w:t>
+      </w:r>
+      <w:r>
+        <w:rPr>
+          <w:rFonts w:ascii="Arial" w:hAnsi="Arial" w:cs="Arial"/>
+          <w:sz w:val="20"/>
+          <w:szCs w:val="20"/>
+        </w:rPr>
+        <w:t xml:space="preserve"> file.</w:t>
       </w:r>
     </w:p>
     <w:p>
@@ -1953,6 +1955,8 @@
           <w:szCs w:val="20"/>
         </w:rPr>
       </w:pPr>
+      <w:bookmarkStart w:id="0" w:name="_GoBack"/>
+      <w:bookmarkEnd w:id="0"/>
       <w:r>
         <w:rPr>
           <w:rFonts w:ascii="Courier New" w:hAnsi="Courier New" w:cs="Courier New"/>
@@ -2126,29 +2130,6 @@
           <w:rFonts w:ascii="Arial" w:hAnsi="Arial" w:cs="Arial"/>
           <w:sz w:val="20"/>
           <w:szCs w:val="20"/>
-        </w:rPr>
-      </w:pPr>
-      <w:r>
-        <w:rPr>
-          <w:rFonts w:ascii="Arial" w:hAnsi="Arial" w:cs="Arial"/>
-          <w:sz w:val="20"/>
-          <w:szCs w:val="20"/>
-        </w:rPr>
-        <w:t>The following will have to be present on Build Server File System for the Build Template to work:</w:t>
-      </w:r>
-    </w:p>
-    <w:p>
-      <w:pPr>
-        <w:pStyle w:val="ListParagraph"/>
-        <w:numPr>
-          <w:ilvl w:val="2"/>
-          <w:numId w:val="7"/>
-        </w:numPr>
-        <w:spacing w:after="0"/>
-        <w:rPr>
-          <w:rFonts w:ascii="Arial" w:hAnsi="Arial" w:cs="Arial"/>
-          <w:sz w:val="20"/>
-          <w:szCs w:val="20"/>
           <w:highlight w:val="yellow"/>
         </w:rPr>
       </w:pPr>
@@ -2159,89 +2140,7 @@
           <w:szCs w:val="20"/>
           <w:highlight w:val="yellow"/>
         </w:rPr>
-        <w:t>Deployment MSI</w:t>
-      </w:r>
-    </w:p>
-    <w:p>
-      <w:pPr>
-        <w:pStyle w:val="ListParagraph"/>
-        <w:numPr>
-          <w:ilvl w:val="2"/>
-          <w:numId w:val="7"/>
-        </w:numPr>
-        <w:spacing w:after="0"/>
-        <w:rPr>
-          <w:rFonts w:ascii="Arial" w:hAnsi="Arial" w:cs="Arial"/>
-          <w:sz w:val="20"/>
-          <w:szCs w:val="20"/>
-          <w:highlight w:val="yellow"/>
-        </w:rPr>
-      </w:pPr>
-      <w:r>
-        <w:rPr>
-          <w:rFonts w:ascii="Arial" w:hAnsi="Arial" w:cs="Arial"/>
-          <w:sz w:val="20"/>
-          <w:szCs w:val="20"/>
-          <w:highlight w:val="yellow"/>
-        </w:rPr>
-        <w:t>Wrapper Script</w:t>
-      </w:r>
-    </w:p>
-    <w:p>
-      <w:pPr>
-        <w:pStyle w:val="ListParagraph"/>
-        <w:numPr>
-          <w:ilvl w:val="2"/>
-          <w:numId w:val="7"/>
-        </w:numPr>
-        <w:spacing w:after="0"/>
-        <w:rPr>
-          <w:rFonts w:ascii="Arial" w:hAnsi="Arial" w:cs="Arial"/>
-          <w:sz w:val="20"/>
-          <w:szCs w:val="20"/>
-          <w:highlight w:val="yellow"/>
-        </w:rPr>
-      </w:pPr>
-      <w:r>
-        <w:rPr>
-          <w:rFonts w:ascii="Arial" w:hAnsi="Arial" w:cs="Arial"/>
-          <w:sz w:val="20"/>
-          <w:szCs w:val="20"/>
-          <w:highlight w:val="yellow"/>
-        </w:rPr>
-        <w:t>Windows VM – Download Script</w:t>
-      </w:r>
-    </w:p>
-    <w:p>
-      <w:pPr>
-        <w:pStyle w:val="ListParagraph"/>
-        <w:numPr>
-          <w:ilvl w:val="2"/>
-          <w:numId w:val="7"/>
-        </w:numPr>
-        <w:spacing w:after="0"/>
-        <w:rPr>
-          <w:rFonts w:ascii="Arial" w:hAnsi="Arial" w:cs="Arial"/>
-          <w:sz w:val="20"/>
-          <w:szCs w:val="20"/>
-        </w:rPr>
-      </w:pPr>
-      <w:r>
-        <w:rPr>
-          <w:rFonts w:ascii="Arial" w:hAnsi="Arial" w:cs="Arial"/>
-          <w:sz w:val="20"/>
-          <w:szCs w:val="20"/>
-          <w:highlight w:val="yellow"/>
-        </w:rPr>
-        <w:t>Linux VM – Download Script</w:t>
-      </w:r>
-      <w:r>
-        <w:rPr>
-          <w:rFonts w:ascii="Arial" w:hAnsi="Arial" w:cs="Arial"/>
-          <w:sz w:val="20"/>
-          <w:szCs w:val="20"/>
-        </w:rPr>
-        <w:t xml:space="preserve"> </w:t>
+        <w:t>The BuildProcess.dll should be checked in to TFS Version Control and provided to the Build Controller as the path to find assemblies. Or it should be added to the GAC</w:t>
       </w:r>
     </w:p>
     <w:p>
@@ -2259,7 +2158,6 @@
         <w:rPr>
           <w:rFonts w:ascii="Arial" w:hAnsi="Arial" w:cs="Arial"/>
         </w:rPr>
-        <w:lastRenderedPageBreak/>
         <w:t>Azure VMs</w:t>
       </w:r>
     </w:p>
@@ -2290,6 +2188,28 @@
           <w:sz w:val="20"/>
         </w:rPr>
         <w:t>zure VMs required for this Gradle Build &amp; Continuous Deploy, should be provisioned under the same Azure Cloud Service</w:t>
+      </w:r>
+    </w:p>
+    <w:p>
+      <w:pPr>
+        <w:pStyle w:val="ListParagraph"/>
+        <w:numPr>
+          <w:ilvl w:val="1"/>
+          <w:numId w:val="7"/>
+        </w:numPr>
+        <w:spacing w:after="0"/>
+        <w:jc w:val="both"/>
+        <w:rPr>
+          <w:rFonts w:ascii="Arial" w:hAnsi="Arial" w:cs="Arial"/>
+          <w:sz w:val="20"/>
+        </w:rPr>
+      </w:pPr>
+      <w:r>
+        <w:rPr>
+          <w:rFonts w:ascii="Arial" w:hAnsi="Arial" w:cs="Arial"/>
+          <w:sz w:val="20"/>
+        </w:rPr>
+        <w:t>All the Azure VMs provisioned under this Cloud Service should have the same username</w:t>
       </w:r>
     </w:p>
     <w:p>
@@ -2307,6 +2227,7 @@
         <w:rPr>
           <w:rFonts w:ascii="Arial" w:hAnsi="Arial" w:cs="Arial"/>
         </w:rPr>
+        <w:lastRenderedPageBreak/>
         <w:t>Azure Linux VM</w:t>
       </w:r>
     </w:p>
@@ -2358,6 +2279,78 @@
           <w:rFonts w:ascii="Arial" w:hAnsi="Arial" w:cs="Arial"/>
           <w:sz w:val="20"/>
         </w:rPr>
+        <w:t>SSH Endpoint private port should be the default SSH port i.e. port 22.</w:t>
+      </w:r>
+    </w:p>
+    <w:p>
+      <w:pPr>
+        <w:pStyle w:val="ListParagraph"/>
+        <w:numPr>
+          <w:ilvl w:val="1"/>
+          <w:numId w:val="7"/>
+        </w:numPr>
+        <w:spacing w:after="0"/>
+        <w:jc w:val="both"/>
+        <w:rPr>
+          <w:rFonts w:ascii="Arial" w:hAnsi="Arial" w:cs="Arial"/>
+          <w:sz w:val="20"/>
+        </w:rPr>
+      </w:pPr>
+      <w:r>
+        <w:rPr>
+          <w:rFonts w:ascii="Arial" w:hAnsi="Arial" w:cs="Arial"/>
+          <w:sz w:val="20"/>
+        </w:rPr>
+        <w:t xml:space="preserve">Standalone SSH endpoint needs to be created for every VM, which is not behind the load balancer. You can create it on the Azure Management portal / via Azure </w:t>
+      </w:r>
+      <w:r>
+        <w:rPr>
+          <w:rFonts w:ascii="Arial" w:hAnsi="Arial" w:cs="Arial"/>
+          <w:sz w:val="20"/>
+        </w:rPr>
+        <w:t>PowerShell</w:t>
+      </w:r>
+      <w:r>
+        <w:rPr>
+          <w:rFonts w:ascii="Arial" w:hAnsi="Arial" w:cs="Arial"/>
+          <w:sz w:val="20"/>
+        </w:rPr>
+        <w:t xml:space="preserve"> cmdlet.</w:t>
+      </w:r>
+    </w:p>
+    <w:p>
+      <w:pPr>
+        <w:pStyle w:val="ListParagraph"/>
+        <w:numPr>
+          <w:ilvl w:val="1"/>
+          <w:numId w:val="7"/>
+        </w:numPr>
+        <w:spacing w:after="0"/>
+        <w:jc w:val="both"/>
+        <w:rPr>
+          <w:rFonts w:ascii="Arial" w:hAnsi="Arial" w:cs="Arial"/>
+          <w:sz w:val="20"/>
+        </w:rPr>
+      </w:pPr>
+      <w:r>
+        <w:rPr>
+          <w:rFonts w:ascii="Arial" w:hAnsi="Arial" w:cs="Arial"/>
+          <w:sz w:val="20"/>
+        </w:rPr>
+        <w:t xml:space="preserve">If the VM is behind a load balancer, then </w:t>
+      </w:r>
+      <w:r>
+        <w:rPr>
+          <w:rFonts w:ascii="Arial" w:hAnsi="Arial" w:cs="Arial"/>
+          <w:sz w:val="20"/>
+        </w:rPr>
+        <w:t xml:space="preserve">Standalone </w:t>
+      </w:r>
+      <w:r>
+        <w:rPr>
+          <w:rFonts w:ascii="Arial" w:hAnsi="Arial" w:cs="Arial"/>
+          <w:sz w:val="20"/>
+        </w:rPr>
         <w:t xml:space="preserve">SSH </w:t>
       </w:r>
       <w:r>
@@ -2365,14 +2358,70 @@
           <w:rFonts w:ascii="Arial" w:hAnsi="Arial" w:cs="Arial"/>
           <w:sz w:val="20"/>
         </w:rPr>
-        <w:t>E</w:t>
-      </w:r>
-      <w:r>
-        <w:rPr>
-          <w:rFonts w:ascii="Arial" w:hAnsi="Arial" w:cs="Arial"/>
-          <w:sz w:val="20"/>
-        </w:rPr>
-        <w:t>ndpoint private port should be the default SSH port i.e. port 22.</w:t>
+        <w:t xml:space="preserve">endpoints need to be created for every VM. Each VM will have a different public port. </w:t>
+      </w:r>
+      <w:r>
+        <w:rPr>
+          <w:rFonts w:ascii="Arial" w:hAnsi="Arial" w:cs="Arial"/>
+          <w:sz w:val="20"/>
+        </w:rPr>
+        <w:t xml:space="preserve">You can create it on the </w:t>
+      </w:r>
+      <w:r>
+        <w:rPr>
+          <w:rFonts w:ascii="Arial" w:hAnsi="Arial" w:cs="Arial"/>
+          <w:sz w:val="20"/>
+        </w:rPr>
+        <w:t xml:space="preserve">Windows Azure </w:t>
+      </w:r>
+      <w:r>
+        <w:rPr>
+          <w:rFonts w:ascii="Arial" w:hAnsi="Arial" w:cs="Arial"/>
+          <w:sz w:val="20"/>
+        </w:rPr>
+        <w:t>Management</w:t>
+      </w:r>
+      <w:r>
+        <w:rPr>
+          <w:rFonts w:ascii="Arial" w:hAnsi="Arial" w:cs="Arial"/>
+          <w:sz w:val="20"/>
+        </w:rPr>
+        <w:t xml:space="preserve"> portal or from the Windows Azure </w:t>
+      </w:r>
+      <w:r>
+        <w:rPr>
+          <w:rFonts w:ascii="Arial" w:hAnsi="Arial" w:cs="Arial"/>
+          <w:sz w:val="20"/>
+        </w:rPr>
+        <w:t>PowerShell</w:t>
+      </w:r>
+      <w:r>
+        <w:rPr>
+          <w:rFonts w:ascii="Arial" w:hAnsi="Arial" w:cs="Arial"/>
+          <w:sz w:val="20"/>
+        </w:rPr>
+        <w:t xml:space="preserve"> CLI. For details on how to use the Azure </w:t>
+      </w:r>
+      <w:r>
+        <w:rPr>
+          <w:rFonts w:ascii="Arial" w:hAnsi="Arial" w:cs="Arial"/>
+          <w:sz w:val="20"/>
+        </w:rPr>
+        <w:t>PowerShell</w:t>
+      </w:r>
+      <w:r>
+        <w:rPr>
+          <w:rFonts w:ascii="Arial" w:hAnsi="Arial" w:cs="Arial"/>
+          <w:sz w:val="20"/>
+        </w:rPr>
+        <w:t xml:space="preserve"> CLI, see the ‘Client Machine’ section</w:t>
+      </w:r>
+      <w:r>
+        <w:rPr>
+          <w:rFonts w:ascii="Arial" w:hAnsi="Arial" w:cs="Arial"/>
+          <w:sz w:val="20"/>
+        </w:rPr>
+        <w:t>.</w:t>
       </w:r>
     </w:p>
     <w:p>
@@ -2394,21 +2443,40 @@
           <w:rFonts w:ascii="Arial" w:hAnsi="Arial" w:cs="Arial"/>
           <w:sz w:val="20"/>
         </w:rPr>
-        <w:t xml:space="preserve">Standalone SSH endpoint needs to be created for every VM, which is not behind the load balancer. You can create it on the Azure Management portal / via Azure </w:t>
-      </w:r>
-      <w:r>
-        <w:rPr>
-          <w:rFonts w:ascii="Arial" w:hAnsi="Arial" w:cs="Arial"/>
-          <w:sz w:val="20"/>
-        </w:rPr>
-        <w:t>PowerShell</w:t>
-      </w:r>
-      <w:r>
-        <w:rPr>
-          <w:rFonts w:ascii="Arial" w:hAnsi="Arial" w:cs="Arial"/>
-          <w:sz w:val="20"/>
-        </w:rPr>
-        <w:t xml:space="preserve"> cmdlet.</w:t>
+        <w:t xml:space="preserve">The VM should use SSH Key for Authentication. See </w:t>
+      </w:r>
+      <w:hyperlink r:id="rId8" w:history="1">
+        <w:r>
+          <w:rPr>
+            <w:rStyle w:val="Hyperlink"/>
+            <w:rFonts w:ascii="Arial" w:hAnsi="Arial" w:cs="Arial"/>
+            <w:sz w:val="20"/>
+            <w:szCs w:val="20"/>
+          </w:rPr>
+          <w:t>http://www.windowsazure.com/en-us/manage/linux/how-to-guides/ssh-into-linux/</w:t>
+        </w:r>
+      </w:hyperlink>
+      <w:r>
+        <w:rPr>
+          <w:rFonts w:ascii="Arial" w:hAnsi="Arial" w:cs="Arial"/>
+          <w:sz w:val="20"/>
+          <w:szCs w:val="20"/>
+        </w:rPr>
+        <w:t xml:space="preserve"> </w:t>
+      </w:r>
+      <w:r>
+        <w:rPr>
+          <w:rFonts w:ascii="Arial" w:hAnsi="Arial" w:cs="Arial"/>
+          <w:sz w:val="20"/>
+        </w:rPr>
+        <w:t xml:space="preserve"> to know how to </w:t>
+      </w:r>
+      <w:r>
+        <w:rPr>
+          <w:rFonts w:ascii="Arial" w:hAnsi="Arial" w:cs="Arial"/>
+          <w:sz w:val="20"/>
+        </w:rPr>
+        <w:t>use SSH Keys for authentication while the VM is being provisioned.</w:t>
       </w:r>
     </w:p>
     <w:p>
@@ -2430,122 +2498,55 @@
           <w:rFonts w:ascii="Arial" w:hAnsi="Arial" w:cs="Arial"/>
           <w:sz w:val="20"/>
         </w:rPr>
-        <w:t xml:space="preserve">If the VM is behind a load balancer, then </w:t>
-      </w:r>
-      <w:r>
-        <w:rPr>
-          <w:rFonts w:ascii="Arial" w:hAnsi="Arial" w:cs="Arial"/>
-          <w:sz w:val="20"/>
-        </w:rPr>
-        <w:t xml:space="preserve">Standalone </w:t>
-      </w:r>
-      <w:r>
-        <w:rPr>
-          <w:rFonts w:ascii="Arial" w:hAnsi="Arial" w:cs="Arial"/>
-          <w:sz w:val="20"/>
-        </w:rPr>
-        <w:t>SSH</w:t>
-      </w:r>
-      <w:r>
-        <w:rPr>
-          <w:rFonts w:ascii="Arial" w:hAnsi="Arial" w:cs="Arial"/>
-          <w:sz w:val="20"/>
-        </w:rPr>
-        <w:t xml:space="preserve"> </w:t>
-      </w:r>
-      <w:r>
-        <w:rPr>
-          <w:rFonts w:ascii="Arial" w:hAnsi="Arial" w:cs="Arial"/>
-          <w:sz w:val="20"/>
-        </w:rPr>
-        <w:t xml:space="preserve">endpoints need to be created for every VM. Each VM will have a different public port. </w:t>
-      </w:r>
-      <w:r>
-        <w:rPr>
-          <w:rFonts w:ascii="Arial" w:hAnsi="Arial" w:cs="Arial"/>
-          <w:sz w:val="20"/>
-        </w:rPr>
-        <w:t xml:space="preserve">You can create it on the </w:t>
-      </w:r>
-      <w:r>
-        <w:rPr>
-          <w:rFonts w:ascii="Arial" w:hAnsi="Arial" w:cs="Arial"/>
-          <w:sz w:val="20"/>
-        </w:rPr>
-        <w:t xml:space="preserve">Windows Azure </w:t>
-      </w:r>
-      <w:r>
-        <w:rPr>
-          <w:rFonts w:ascii="Arial" w:hAnsi="Arial" w:cs="Arial"/>
-          <w:sz w:val="20"/>
-        </w:rPr>
-        <w:t>Management</w:t>
-      </w:r>
-      <w:r>
-        <w:rPr>
-          <w:rFonts w:ascii="Arial" w:hAnsi="Arial" w:cs="Arial"/>
-          <w:sz w:val="20"/>
-        </w:rPr>
-        <w:t xml:space="preserve"> portal or from the Windows Azure </w:t>
-      </w:r>
-      <w:r>
-        <w:rPr>
-          <w:rFonts w:ascii="Arial" w:hAnsi="Arial" w:cs="Arial"/>
-          <w:sz w:val="20"/>
-        </w:rPr>
-        <w:t>PowerShell</w:t>
-      </w:r>
-      <w:r>
-        <w:rPr>
-          <w:rFonts w:ascii="Arial" w:hAnsi="Arial" w:cs="Arial"/>
-          <w:sz w:val="20"/>
-        </w:rPr>
-        <w:t xml:space="preserve"> CLI. For details on how to use the Azure </w:t>
-      </w:r>
-      <w:r>
-        <w:rPr>
-          <w:rFonts w:ascii="Arial" w:hAnsi="Arial" w:cs="Arial"/>
-          <w:sz w:val="20"/>
-        </w:rPr>
-        <w:t>PowerShell</w:t>
-      </w:r>
-      <w:r>
-        <w:rPr>
-          <w:rFonts w:ascii="Arial" w:hAnsi="Arial" w:cs="Arial"/>
-          <w:sz w:val="20"/>
-        </w:rPr>
-        <w:t xml:space="preserve"> CLI, see the ‘Client Machine’ section</w:t>
-      </w:r>
-      <w:r>
-        <w:rPr>
-          <w:rFonts w:ascii="Arial" w:hAnsi="Arial" w:cs="Arial"/>
-          <w:sz w:val="20"/>
-        </w:rPr>
-        <w:t>.</w:t>
-      </w:r>
-    </w:p>
-    <w:p>
-      <w:pPr>
-        <w:pStyle w:val="ListParagraph"/>
-        <w:numPr>
-          <w:ilvl w:val="1"/>
-          <w:numId w:val="7"/>
-        </w:numPr>
-        <w:spacing w:after="0"/>
-        <w:jc w:val="both"/>
-        <w:rPr>
-          <w:rFonts w:ascii="Arial" w:hAnsi="Arial" w:cs="Arial"/>
-          <w:sz w:val="20"/>
-          <w:highlight w:val="yellow"/>
-        </w:rPr>
-      </w:pPr>
-      <w:r>
-        <w:rPr>
-          <w:rFonts w:ascii="Arial" w:hAnsi="Arial" w:cs="Arial"/>
-          <w:sz w:val="20"/>
-          <w:highlight w:val="yellow"/>
-        </w:rPr>
-        <w:t>Private / Public SSH Key</w:t>
+        <w:t xml:space="preserve">In case your VM is already provisioned and uses Username/password authentication, then generate the SSH Keys as mentioned in the link above. Then add the data in </w:t>
+      </w:r>
+      <w:proofErr w:type="spellStart"/>
+      <w:r>
+        <w:rPr>
+          <w:rFonts w:ascii="Arial" w:hAnsi="Arial" w:cs="Arial"/>
+          <w:sz w:val="20"/>
+        </w:rPr>
+        <w:t>myCert.pem</w:t>
+      </w:r>
+      <w:proofErr w:type="spellEnd"/>
+      <w:r>
+        <w:rPr>
+          <w:rFonts w:ascii="Arial" w:hAnsi="Arial" w:cs="Arial"/>
+          <w:sz w:val="20"/>
+        </w:rPr>
+        <w:t xml:space="preserve"> to /home/&lt;username&gt;/.</w:t>
+      </w:r>
+      <w:proofErr w:type="spellStart"/>
+      <w:r>
+        <w:rPr>
+          <w:rFonts w:ascii="Arial" w:hAnsi="Arial" w:cs="Arial"/>
+          <w:sz w:val="20"/>
+        </w:rPr>
+        <w:t>ssh</w:t>
+      </w:r>
+      <w:proofErr w:type="spellEnd"/>
+      <w:r>
+        <w:rPr>
+          <w:rFonts w:ascii="Arial" w:hAnsi="Arial" w:cs="Arial"/>
+          <w:sz w:val="20"/>
+        </w:rPr>
+        <w:t>/</w:t>
+      </w:r>
+      <w:proofErr w:type="spellStart"/>
+      <w:r>
+        <w:rPr>
+          <w:rFonts w:ascii="Arial" w:hAnsi="Arial" w:cs="Arial"/>
+          <w:sz w:val="20"/>
+        </w:rPr>
+        <w:t>authorized_keys</w:t>
+      </w:r>
+      <w:proofErr w:type="spellEnd"/>
+      <w:r>
+        <w:rPr>
+          <w:rFonts w:ascii="Arial" w:hAnsi="Arial" w:cs="Arial"/>
+          <w:sz w:val="20"/>
+        </w:rPr>
+        <w:t xml:space="preserve"> file.</w:t>
       </w:r>
     </w:p>
     <w:p>
@@ -3239,6 +3240,7 @@
           <w:sz w:val="18"/>
           <w:szCs w:val="20"/>
         </w:rPr>
+        <w:lastRenderedPageBreak/>
         <w:t>| Add-AzureEndpoint</w:t>
       </w:r>
       <w:r>
@@ -3342,7 +3344,6 @@
           <w:sz w:val="18"/>
           <w:szCs w:val="20"/>
         </w:rPr>
-        <w:lastRenderedPageBreak/>
         <w:t>-</w:t>
       </w:r>
       <w:r>
@@ -5052,6 +5053,18 @@
       <w:u w:val="single"/>
     </w:rPr>
   </w:style>
+  <w:style w:type="character" w:styleId="FollowedHyperlink">
+    <w:name w:val="FollowedHyperlink"/>
+    <w:basedOn w:val="DefaultParagraphFont"/>
+    <w:uiPriority w:val="99"/>
+    <w:semiHidden/>
+    <w:unhideWhenUsed/>
+    <w:rsid w:val="00D10521"/>
+    <w:rPr>
+      <w:color w:val="800080" w:themeColor="followedHyperlink"/>
+      <w:u w:val="single"/>
+    </w:rPr>
+  </w:style>
 </w:styles>
 </file>
 
@@ -5339,6 +5352,18 @@
     <w:rsid w:val="00CA1F8F"/>
     <w:rPr>
       <w:color w:val="0000FF"/>
+      <w:u w:val="single"/>
+    </w:rPr>
+  </w:style>
+  <w:style w:type="character" w:styleId="FollowedHyperlink">
+    <w:name w:val="FollowedHyperlink"/>
+    <w:basedOn w:val="DefaultParagraphFont"/>
+    <w:uiPriority w:val="99"/>
+    <w:semiHidden/>
+    <w:unhideWhenUsed/>
+    <w:rsid w:val="00D10521"/>
+    <w:rPr>
+      <w:color w:val="800080" w:themeColor="followedHyperlink"/>
       <w:u w:val="single"/>
     </w:rPr>
   </w:style>
@@ -5635,7 +5660,7 @@
 </file>
 
 <file path=customXml/itemProps1.xml><?xml version="1.0" encoding="utf-8"?>
-<ds:datastoreItem xmlns:ds="http://schemas.openxmlformats.org/officeDocument/2006/customXml" ds:itemID="{392D175E-B80B-453B-83A9-0EDD5AA30ECA}">
+<ds:datastoreItem xmlns:ds="http://schemas.openxmlformats.org/officeDocument/2006/customXml" ds:itemID="{16413DEE-5CFA-49FE-A6C9-DA4DB0C18FD1}">
   <ds:schemaRefs>
     <ds:schemaRef ds:uri="http://schemas.openxmlformats.org/officeDocument/2006/bibliography"/>
   </ds:schemaRefs>

</xml_diff>

<commit_message>
Updated Pre-requisites for TFS Build Server
</commit_message>
<xml_diff>
--- a/Pre-requisites.docx
+++ b/Pre-requisites.docx
@@ -514,6 +514,31 @@
     </w:p>
     <w:p>
       <w:pPr>
+        <w:spacing w:after="0"/>
+        <w:jc w:val="both"/>
+        <w:rPr>
+          <w:rFonts w:ascii="Arial" w:hAnsi="Arial" w:cs="Arial"/>
+          <w:sz w:val="20"/>
+        </w:rPr>
+      </w:pPr>
+      <w:r>
+        <w:rPr>
+          <w:rFonts w:ascii="Arial" w:hAnsi="Arial" w:cs="Arial"/>
+          <w:b/>
+          <w:sz w:val="20"/>
+        </w:rPr>
+        <w:t>NOTE:</w:t>
+      </w:r>
+      <w:r>
+        <w:rPr>
+          <w:rFonts w:ascii="Arial" w:hAnsi="Arial" w:cs="Arial"/>
+          <w:sz w:val="20"/>
+        </w:rPr>
+        <w:t xml:space="preserve"> If any of the above mentioned Environment variables are set newly, then the TFS Build Service should be restarted. Else TFS Build cannot resolve the Environment variables</w:t>
+      </w:r>
+    </w:p>
+    <w:p>
+      <w:pPr>
         <w:pStyle w:val="Heading1"/>
         <w:rPr>
           <w:rFonts w:ascii="Arial" w:hAnsi="Arial" w:cs="Arial"/>
@@ -582,66 +607,18 @@
           <w:numId w:val="7"/>
         </w:numPr>
         <w:spacing w:after="0"/>
-        <w:rPr>
-          <w:rFonts w:ascii="Arial" w:hAnsi="Arial" w:cs="Arial"/>
-          <w:sz w:val="20"/>
-        </w:rPr>
-      </w:pPr>
-      <w:r>
-        <w:rPr>
-          <w:rFonts w:ascii="Arial" w:hAnsi="Arial" w:cs="Arial"/>
-          <w:sz w:val="20"/>
-        </w:rPr>
-        <w:t>AzCopy</w:t>
-      </w:r>
-      <w:r>
-        <w:rPr>
-          <w:rFonts w:ascii="Arial" w:hAnsi="Arial" w:cs="Arial"/>
-          <w:sz w:val="20"/>
-        </w:rPr>
-        <w:t xml:space="preserve"> to be installed.</w:t>
-      </w:r>
-    </w:p>
-    <w:p>
-      <w:pPr>
-        <w:pStyle w:val="ListParagraph"/>
-        <w:numPr>
-          <w:ilvl w:val="2"/>
-          <w:numId w:val="7"/>
-        </w:numPr>
-        <w:spacing w:after="0"/>
-        <w:rPr>
-          <w:rFonts w:ascii="Arial" w:hAnsi="Arial" w:cs="Arial"/>
-          <w:sz w:val="20"/>
-        </w:rPr>
-      </w:pPr>
-      <w:r>
-        <w:rPr>
-          <w:rFonts w:ascii="Arial" w:hAnsi="Arial" w:cs="Arial"/>
-          <w:sz w:val="20"/>
-        </w:rPr>
-        <w:t>AZCOPY environment variable to be set to the path where AzCopy.exe is available</w:t>
-      </w:r>
-    </w:p>
-    <w:p>
-      <w:pPr>
-        <w:pStyle w:val="ListParagraph"/>
-        <w:numPr>
-          <w:ilvl w:val="2"/>
-          <w:numId w:val="7"/>
-        </w:numPr>
-        <w:spacing w:after="0"/>
-        <w:rPr>
-          <w:rFonts w:ascii="Arial" w:hAnsi="Arial" w:cs="Arial"/>
-          <w:sz w:val="20"/>
-        </w:rPr>
-      </w:pPr>
-      <w:r>
-        <w:rPr>
-          <w:rFonts w:ascii="Arial" w:hAnsi="Arial" w:cs="Arial"/>
-          <w:sz w:val="20"/>
-        </w:rPr>
-        <w:t>AZCOPY 2.0.0.0 or higher</w:t>
+        <w:jc w:val="both"/>
+        <w:rPr>
+          <w:rFonts w:ascii="Arial" w:hAnsi="Arial" w:cs="Arial"/>
+          <w:sz w:val="20"/>
+        </w:rPr>
+      </w:pPr>
+      <w:r>
+        <w:rPr>
+          <w:rFonts w:ascii="Arial" w:hAnsi="Arial" w:cs="Arial"/>
+          <w:sz w:val="20"/>
+        </w:rPr>
+        <w:t>Windows Azure PowerShell</w:t>
       </w:r>
     </w:p>
     <w:p>
@@ -754,31 +731,6 @@
           <w:sz w:val="20"/>
         </w:rPr>
       </w:pPr>
-    </w:p>
-    <w:p>
-      <w:pPr>
-        <w:spacing w:after="0"/>
-        <w:jc w:val="both"/>
-        <w:rPr>
-          <w:rFonts w:ascii="Arial" w:hAnsi="Arial" w:cs="Arial"/>
-          <w:sz w:val="20"/>
-        </w:rPr>
-      </w:pPr>
-      <w:r>
-        <w:rPr>
-          <w:rFonts w:ascii="Arial" w:hAnsi="Arial" w:cs="Arial"/>
-          <w:b/>
-          <w:sz w:val="20"/>
-        </w:rPr>
-        <w:t>NOTE:</w:t>
-      </w:r>
-      <w:r>
-        <w:rPr>
-          <w:rFonts w:ascii="Arial" w:hAnsi="Arial" w:cs="Arial"/>
-          <w:sz w:val="20"/>
-        </w:rPr>
-        <w:t xml:space="preserve"> If any of the above mentioned Environment variables are set newly, then the TFS Build Service should be restarted. Else TFS Build cannot resolve the Environment variables</w:t>
-      </w:r>
     </w:p>
     <w:p>
       <w:pPr>
@@ -1175,6 +1127,7 @@
           <w:szCs w:val="20"/>
         </w:rPr>
       </w:pPr>
+      <w:proofErr w:type="spellStart"/>
       <w:r>
         <w:rPr>
           <w:rFonts w:ascii="Segoe UI" w:eastAsia="Times New Roman" w:hAnsi="Segoe UI" w:cs="Segoe UI"/>
@@ -1182,8 +1135,9 @@
           <w:sz w:val="20"/>
           <w:szCs w:val="20"/>
         </w:rPr>
-        <w:t>winrm set winrm/config/client '@{AllowUnencrypted="true"}'</w:t>
-      </w:r>
+        <w:t>winrm</w:t>
+      </w:r>
+      <w:proofErr w:type="spellEnd"/>
       <w:r>
         <w:rPr>
           <w:rFonts w:ascii="Segoe UI" w:eastAsia="Times New Roman" w:hAnsi="Segoe UI" w:cs="Segoe UI"/>
@@ -1191,7 +1145,67 @@
           <w:sz w:val="20"/>
           <w:szCs w:val="20"/>
         </w:rPr>
-        <w:t xml:space="preserve"> # Not Required for HTTPS connection</w:t>
+        <w:t xml:space="preserve"> set </w:t>
+      </w:r>
+      <w:proofErr w:type="spellStart"/>
+      <w:r>
+        <w:rPr>
+          <w:rFonts w:ascii="Segoe UI" w:eastAsia="Times New Roman" w:hAnsi="Segoe UI" w:cs="Segoe UI"/>
+          <w:color w:val="000000"/>
+          <w:sz w:val="20"/>
+          <w:szCs w:val="20"/>
+        </w:rPr>
+        <w:t>winrm</w:t>
+      </w:r>
+      <w:proofErr w:type="spellEnd"/>
+      <w:r>
+        <w:rPr>
+          <w:rFonts w:ascii="Segoe UI" w:eastAsia="Times New Roman" w:hAnsi="Segoe UI" w:cs="Segoe UI"/>
+          <w:color w:val="000000"/>
+          <w:sz w:val="20"/>
+          <w:szCs w:val="20"/>
+        </w:rPr>
+        <w:t>/</w:t>
+      </w:r>
+      <w:proofErr w:type="spellStart"/>
+      <w:r>
+        <w:rPr>
+          <w:rFonts w:ascii="Segoe UI" w:eastAsia="Times New Roman" w:hAnsi="Segoe UI" w:cs="Segoe UI"/>
+          <w:color w:val="000000"/>
+          <w:sz w:val="20"/>
+          <w:szCs w:val="20"/>
+        </w:rPr>
+        <w:t>config</w:t>
+      </w:r>
+      <w:proofErr w:type="spellEnd"/>
+      <w:r>
+        <w:rPr>
+          <w:rFonts w:ascii="Segoe UI" w:eastAsia="Times New Roman" w:hAnsi="Segoe UI" w:cs="Segoe UI"/>
+          <w:color w:val="000000"/>
+          <w:sz w:val="20"/>
+          <w:szCs w:val="20"/>
+        </w:rPr>
+        <w:t>/client/</w:t>
+      </w:r>
+      <w:proofErr w:type="spellStart"/>
+      <w:r>
+        <w:rPr>
+          <w:rFonts w:ascii="Segoe UI" w:eastAsia="Times New Roman" w:hAnsi="Segoe UI" w:cs="Segoe UI"/>
+          <w:color w:val="000000"/>
+          <w:sz w:val="20"/>
+          <w:szCs w:val="20"/>
+        </w:rPr>
+        <w:t>auth</w:t>
+      </w:r>
+      <w:proofErr w:type="spellEnd"/>
+      <w:r>
+        <w:rPr>
+          <w:rFonts w:ascii="Segoe UI" w:eastAsia="Times New Roman" w:hAnsi="Segoe UI" w:cs="Segoe UI"/>
+          <w:color w:val="000000"/>
+          <w:sz w:val="20"/>
+          <w:szCs w:val="20"/>
+        </w:rPr>
+        <w:t xml:space="preserve"> '@{Basic="true"}'</w:t>
       </w:r>
     </w:p>
     <w:p>
@@ -1216,24 +1230,19 @@
           <w:sz w:val="20"/>
           <w:szCs w:val="20"/>
         </w:rPr>
-        <w:t>winrm set winrm/config/client/auth '@{Basic="true"}'</w:t>
-      </w:r>
-    </w:p>
-    <w:p>
-      <w:pPr>
-        <w:pStyle w:val="ListParagraph"/>
-        <w:numPr>
-          <w:ilvl w:val="3"/>
-          <w:numId w:val="7"/>
-        </w:numPr>
-        <w:spacing w:after="0"/>
+        <w:t xml:space="preserve">winrm set </w:t>
+      </w:r>
+      <w:proofErr w:type="spellStart"/>
+      <w:r>
         <w:rPr>
           <w:rFonts w:ascii="Segoe UI" w:eastAsia="Times New Roman" w:hAnsi="Segoe UI" w:cs="Segoe UI"/>
           <w:color w:val="000000"/>
           <w:sz w:val="20"/>
           <w:szCs w:val="20"/>
         </w:rPr>
-      </w:pPr>
+        <w:t>winrm</w:t>
+      </w:r>
+      <w:proofErr w:type="spellEnd"/>
       <w:r>
         <w:rPr>
           <w:rFonts w:ascii="Segoe UI" w:eastAsia="Times New Roman" w:hAnsi="Segoe UI" w:cs="Segoe UI"/>
@@ -1241,8 +1250,39 @@
           <w:sz w:val="20"/>
           <w:szCs w:val="20"/>
         </w:rPr>
-        <w:t>winrm set winrm/config/client '@{TrustedHosts</w:t>
-      </w:r>
+        <w:t>/</w:t>
+      </w:r>
+      <w:proofErr w:type="spellStart"/>
+      <w:r>
+        <w:rPr>
+          <w:rFonts w:ascii="Segoe UI" w:eastAsia="Times New Roman" w:hAnsi="Segoe UI" w:cs="Segoe UI"/>
+          <w:color w:val="000000"/>
+          <w:sz w:val="20"/>
+          <w:szCs w:val="20"/>
+        </w:rPr>
+        <w:t>config</w:t>
+      </w:r>
+      <w:proofErr w:type="spellEnd"/>
+      <w:r>
+        <w:rPr>
+          <w:rFonts w:ascii="Segoe UI" w:eastAsia="Times New Roman" w:hAnsi="Segoe UI" w:cs="Segoe UI"/>
+          <w:color w:val="000000"/>
+          <w:sz w:val="20"/>
+          <w:szCs w:val="20"/>
+        </w:rPr>
+        <w:t>/client '@{</w:t>
+      </w:r>
+      <w:proofErr w:type="spellStart"/>
+      <w:r>
+        <w:rPr>
+          <w:rFonts w:ascii="Segoe UI" w:eastAsia="Times New Roman" w:hAnsi="Segoe UI" w:cs="Segoe UI"/>
+          <w:color w:val="000000"/>
+          <w:sz w:val="20"/>
+          <w:szCs w:val="20"/>
+        </w:rPr>
+        <w:t>TrustedHosts</w:t>
+      </w:r>
+      <w:proofErr w:type="spellEnd"/>
       <w:r>
         <w:rPr>
           <w:rFonts w:ascii="Segoe UI" w:eastAsia="Times New Roman" w:hAnsi="Segoe UI" w:cs="Segoe UI"/>
@@ -1251,7 +1291,39 @@
           <w:sz w:val="20"/>
           <w:szCs w:val="20"/>
         </w:rPr>
-        <w:t>="&lt;DNS of VMs comma separated&gt;</w:t>
+        <w:t xml:space="preserve">="&lt;DNS of </w:t>
+      </w:r>
+      <w:r>
+        <w:rPr>
+          <w:rFonts w:ascii="Segoe UI" w:eastAsia="Times New Roman" w:hAnsi="Segoe UI" w:cs="Segoe UI"/>
+          <w:i/>
+          <w:color w:val="000000"/>
+          <w:sz w:val="20"/>
+          <w:szCs w:val="20"/>
+        </w:rPr>
+        <w:t xml:space="preserve">Azure </w:t>
+      </w:r>
+      <w:proofErr w:type="spellStart"/>
+      <w:r>
+        <w:rPr>
+          <w:rFonts w:ascii="Segoe UI" w:eastAsia="Times New Roman" w:hAnsi="Segoe UI" w:cs="Segoe UI"/>
+          <w:i/>
+          <w:color w:val="000000"/>
+          <w:sz w:val="20"/>
+          <w:szCs w:val="20"/>
+        </w:rPr>
+        <w:t>CloudService</w:t>
+      </w:r>
+      <w:proofErr w:type="spellEnd"/>
+      <w:r>
+        <w:rPr>
+          <w:rFonts w:ascii="Segoe UI" w:eastAsia="Times New Roman" w:hAnsi="Segoe UI" w:cs="Segoe UI"/>
+          <w:i/>
+          <w:color w:val="000000"/>
+          <w:sz w:val="20"/>
+          <w:szCs w:val="20"/>
+        </w:rPr>
+        <w:t>&gt;</w:t>
       </w:r>
       <w:r>
         <w:rPr>
@@ -1955,168 +2027,207 @@
           <w:szCs w:val="20"/>
         </w:rPr>
       </w:pPr>
+      <w:r>
+        <w:rPr>
+          <w:rFonts w:ascii="Courier New" w:hAnsi="Courier New" w:cs="Courier New"/>
+          <w:color w:val="FF0000"/>
+          <w:sz w:val="20"/>
+          <w:szCs w:val="20"/>
+        </w:rPr>
+        <w:t>$</w:t>
+      </w:r>
+      <w:proofErr w:type="spellStart"/>
+      <w:r>
+        <w:rPr>
+          <w:rFonts w:ascii="Courier New" w:hAnsi="Courier New" w:cs="Courier New"/>
+          <w:color w:val="FF0000"/>
+          <w:sz w:val="20"/>
+          <w:szCs w:val="20"/>
+        </w:rPr>
+        <w:t>certFile</w:t>
+      </w:r>
+      <w:proofErr w:type="spellEnd"/>
+      <w:r>
+        <w:rPr>
+          <w:rFonts w:ascii="Courier New" w:hAnsi="Courier New" w:cs="Courier New"/>
+          <w:sz w:val="20"/>
+          <w:szCs w:val="20"/>
+        </w:rPr>
+        <w:t xml:space="preserve"> </w:t>
+      </w:r>
+      <w:r>
+        <w:rPr>
+          <w:rFonts w:ascii="Courier New" w:hAnsi="Courier New" w:cs="Courier New"/>
+          <w:color w:val="A6A6A6" w:themeColor="background1" w:themeShade="A6"/>
+          <w:sz w:val="20"/>
+          <w:szCs w:val="20"/>
+        </w:rPr>
+        <w:t xml:space="preserve">= </w:t>
+      </w:r>
+      <w:r>
+        <w:rPr>
+          <w:rFonts w:ascii="Arial" w:hAnsi="Arial" w:cs="Arial"/>
+          <w:sz w:val="20"/>
+          <w:szCs w:val="20"/>
+        </w:rPr>
+        <w:t>&lt;</w:t>
+      </w:r>
+      <w:proofErr w:type="spellStart"/>
+      <w:r>
+        <w:rPr>
+          <w:rFonts w:ascii="Arial" w:hAnsi="Arial" w:cs="Arial"/>
+          <w:sz w:val="20"/>
+          <w:szCs w:val="20"/>
+        </w:rPr>
+        <w:t>CertificateFilePath</w:t>
+      </w:r>
+      <w:proofErr w:type="spellEnd"/>
+      <w:r>
+        <w:rPr>
+          <w:rFonts w:ascii="Arial" w:hAnsi="Arial" w:cs="Arial"/>
+          <w:sz w:val="20"/>
+          <w:szCs w:val="20"/>
+        </w:rPr>
+        <w:t>&gt;</w:t>
+      </w:r>
+    </w:p>
+    <w:p>
+      <w:pPr>
+        <w:pStyle w:val="ListParagraph"/>
+        <w:spacing w:after="0"/>
+        <w:ind w:left="2880"/>
+        <w:rPr>
+          <w:rFonts w:ascii="Courier New" w:hAnsi="Courier New" w:cs="Courier New"/>
+          <w:sz w:val="20"/>
+          <w:szCs w:val="20"/>
+        </w:rPr>
+      </w:pPr>
+      <w:r>
+        <w:rPr>
+          <w:rFonts w:ascii="Courier New" w:hAnsi="Courier New" w:cs="Courier New"/>
+          <w:color w:val="FF0000"/>
+          <w:sz w:val="20"/>
+          <w:szCs w:val="20"/>
+        </w:rPr>
+        <w:t>$AzureX509cert</w:t>
+      </w:r>
+      <w:r>
+        <w:rPr>
+          <w:rFonts w:ascii="Courier New" w:hAnsi="Courier New" w:cs="Courier New"/>
+          <w:sz w:val="20"/>
+          <w:szCs w:val="20"/>
+        </w:rPr>
+        <w:t xml:space="preserve">.Data </w:t>
+      </w:r>
+      <w:r>
+        <w:rPr>
+          <w:rFonts w:ascii="Courier New" w:hAnsi="Courier New" w:cs="Courier New"/>
+          <w:color w:val="A6A6A6" w:themeColor="background1" w:themeShade="A6"/>
+          <w:sz w:val="20"/>
+          <w:szCs w:val="20"/>
+        </w:rPr>
+        <w:t>|</w:t>
+      </w:r>
+      <w:r>
+        <w:rPr>
+          <w:rFonts w:ascii="Courier New" w:hAnsi="Courier New" w:cs="Courier New"/>
+          <w:sz w:val="20"/>
+          <w:szCs w:val="20"/>
+        </w:rPr>
+        <w:t xml:space="preserve"> </w:t>
+      </w:r>
+      <w:r>
+        <w:rPr>
+          <w:rFonts w:ascii="Courier New" w:hAnsi="Courier New" w:cs="Courier New"/>
+          <w:color w:val="0000FF"/>
+          <w:sz w:val="20"/>
+          <w:szCs w:val="20"/>
+        </w:rPr>
+        <w:t>Out-File</w:t>
+      </w:r>
+      <w:r>
+        <w:rPr>
+          <w:rFonts w:ascii="Courier New" w:hAnsi="Courier New" w:cs="Courier New"/>
+          <w:sz w:val="20"/>
+          <w:szCs w:val="20"/>
+        </w:rPr>
+        <w:t xml:space="preserve"> </w:t>
+      </w:r>
+      <w:r>
+        <w:rPr>
+          <w:rFonts w:ascii="Courier New" w:hAnsi="Courier New" w:cs="Courier New"/>
+          <w:color w:val="FF0000"/>
+          <w:sz w:val="20"/>
+          <w:szCs w:val="20"/>
+        </w:rPr>
+        <w:t>$</w:t>
+      </w:r>
+      <w:proofErr w:type="spellStart"/>
+      <w:r>
+        <w:rPr>
+          <w:rFonts w:ascii="Courier New" w:hAnsi="Courier New" w:cs="Courier New"/>
+          <w:color w:val="FF0000"/>
+          <w:sz w:val="20"/>
+          <w:szCs w:val="20"/>
+        </w:rPr>
+        <w:t>certFile</w:t>
+      </w:r>
+      <w:proofErr w:type="spellEnd"/>
+    </w:p>
+    <w:p>
+      <w:pPr>
+        <w:pStyle w:val="ListParagraph"/>
+        <w:spacing w:after="0"/>
+        <w:ind w:left="1440"/>
+        <w:rPr>
+          <w:rFonts w:ascii="Arial" w:hAnsi="Arial" w:cs="Arial"/>
+          <w:sz w:val="20"/>
+          <w:szCs w:val="20"/>
+        </w:rPr>
+      </w:pPr>
+    </w:p>
+    <w:p>
+      <w:pPr>
+        <w:pStyle w:val="ListParagraph"/>
+        <w:numPr>
+          <w:ilvl w:val="1"/>
+          <w:numId w:val="7"/>
+        </w:numPr>
+        <w:spacing w:after="0"/>
+        <w:rPr>
+          <w:rFonts w:ascii="Arial" w:hAnsi="Arial" w:cs="Arial"/>
+          <w:sz w:val="20"/>
+          <w:szCs w:val="20"/>
+        </w:rPr>
+      </w:pPr>
+      <w:r>
+        <w:rPr>
+          <w:rFonts w:ascii="Arial" w:hAnsi="Arial" w:cs="Arial"/>
+          <w:sz w:val="20"/>
+          <w:szCs w:val="20"/>
+        </w:rPr>
+        <w:t>The BuildProcess.dll should be checked in to TFS Version Control and provided to the Build Controller as the path to find assemblies. Or it should be added to the GAC</w:t>
+      </w:r>
+    </w:p>
+    <w:p>
+      <w:pPr>
+        <w:pStyle w:val="Heading2"/>
+        <w:numPr>
+          <w:ilvl w:val="0"/>
+          <w:numId w:val="5"/>
+        </w:numPr>
+        <w:rPr>
+          <w:rFonts w:ascii="Arial" w:hAnsi="Arial" w:cs="Arial"/>
+        </w:rPr>
+      </w:pPr>
       <w:bookmarkStart w:id="0" w:name="_GoBack"/>
       <w:bookmarkEnd w:id="0"/>
       <w:r>
         <w:rPr>
-          <w:rFonts w:ascii="Courier New" w:hAnsi="Courier New" w:cs="Courier New"/>
-          <w:color w:val="FF0000"/>
-          <w:sz w:val="20"/>
-          <w:szCs w:val="20"/>
-        </w:rPr>
-        <w:t>$</w:t>
-      </w:r>
-      <w:proofErr w:type="spellStart"/>
-      <w:r>
-        <w:rPr>
-          <w:rFonts w:ascii="Courier New" w:hAnsi="Courier New" w:cs="Courier New"/>
-          <w:color w:val="FF0000"/>
-          <w:sz w:val="20"/>
-          <w:szCs w:val="20"/>
-        </w:rPr>
-        <w:t>certFile</w:t>
-      </w:r>
-      <w:proofErr w:type="spellEnd"/>
-      <w:r>
-        <w:rPr>
-          <w:rFonts w:ascii="Courier New" w:hAnsi="Courier New" w:cs="Courier New"/>
-          <w:sz w:val="20"/>
-          <w:szCs w:val="20"/>
-        </w:rPr>
-        <w:t xml:space="preserve"> </w:t>
-      </w:r>
-      <w:r>
-        <w:rPr>
-          <w:rFonts w:ascii="Courier New" w:hAnsi="Courier New" w:cs="Courier New"/>
-          <w:color w:val="A6A6A6" w:themeColor="background1" w:themeShade="A6"/>
-          <w:sz w:val="20"/>
-          <w:szCs w:val="20"/>
-        </w:rPr>
-        <w:t xml:space="preserve">= </w:t>
-      </w:r>
-      <w:r>
-        <w:rPr>
-          <w:rFonts w:ascii="Courier New" w:hAnsi="Courier New" w:cs="Courier New"/>
-          <w:color w:val="FF0000"/>
-          <w:sz w:val="20"/>
-          <w:szCs w:val="20"/>
-        </w:rPr>
-        <w:t>$</w:t>
-      </w:r>
-      <w:proofErr w:type="spellStart"/>
-      <w:r>
-        <w:rPr>
-          <w:rFonts w:ascii="Courier New" w:hAnsi="Courier New" w:cs="Courier New"/>
-          <w:color w:val="FF0000"/>
-          <w:sz w:val="20"/>
-          <w:szCs w:val="20"/>
-        </w:rPr>
-        <w:t>certFilePath</w:t>
-      </w:r>
-      <w:proofErr w:type="spellEnd"/>
-    </w:p>
-    <w:p>
-      <w:pPr>
-        <w:pStyle w:val="ListParagraph"/>
-        <w:spacing w:after="0"/>
-        <w:ind w:left="2880"/>
-        <w:rPr>
-          <w:rFonts w:ascii="Courier New" w:hAnsi="Courier New" w:cs="Courier New"/>
-          <w:sz w:val="20"/>
-          <w:szCs w:val="20"/>
-        </w:rPr>
-      </w:pPr>
-      <w:r>
-        <w:rPr>
-          <w:rFonts w:ascii="Courier New" w:hAnsi="Courier New" w:cs="Courier New"/>
-          <w:sz w:val="20"/>
-          <w:szCs w:val="20"/>
-        </w:rPr>
-        <w:tab/>
-      </w:r>
-      <w:r>
-        <w:rPr>
-          <w:rFonts w:ascii="Courier New" w:hAnsi="Courier New" w:cs="Courier New"/>
-          <w:color w:val="FF0000"/>
-          <w:sz w:val="20"/>
-          <w:szCs w:val="20"/>
-        </w:rPr>
-        <w:t>$AzureX509cert</w:t>
-      </w:r>
-      <w:r>
-        <w:rPr>
-          <w:rFonts w:ascii="Courier New" w:hAnsi="Courier New" w:cs="Courier New"/>
-          <w:sz w:val="20"/>
-          <w:szCs w:val="20"/>
-        </w:rPr>
-        <w:t xml:space="preserve">.Data </w:t>
-      </w:r>
-      <w:r>
-        <w:rPr>
-          <w:rFonts w:ascii="Courier New" w:hAnsi="Courier New" w:cs="Courier New"/>
-          <w:color w:val="A6A6A6" w:themeColor="background1" w:themeShade="A6"/>
-          <w:sz w:val="20"/>
-          <w:szCs w:val="20"/>
-        </w:rPr>
-        <w:t>|</w:t>
-      </w:r>
-      <w:r>
-        <w:rPr>
-          <w:rFonts w:ascii="Courier New" w:hAnsi="Courier New" w:cs="Courier New"/>
-          <w:sz w:val="20"/>
-          <w:szCs w:val="20"/>
-        </w:rPr>
-        <w:t xml:space="preserve"> </w:t>
-      </w:r>
-      <w:r>
-        <w:rPr>
-          <w:rFonts w:ascii="Courier New" w:hAnsi="Courier New" w:cs="Courier New"/>
-          <w:color w:val="0000FF"/>
-          <w:sz w:val="20"/>
-          <w:szCs w:val="20"/>
-        </w:rPr>
-        <w:t>Out-File</w:t>
-      </w:r>
-      <w:r>
-        <w:rPr>
-          <w:rFonts w:ascii="Courier New" w:hAnsi="Courier New" w:cs="Courier New"/>
-          <w:sz w:val="20"/>
-          <w:szCs w:val="20"/>
-        </w:rPr>
-        <w:t xml:space="preserve"> </w:t>
-      </w:r>
-      <w:r>
-        <w:rPr>
-          <w:rFonts w:ascii="Courier New" w:hAnsi="Courier New" w:cs="Courier New"/>
-          <w:color w:val="FF0000"/>
-          <w:sz w:val="20"/>
-          <w:szCs w:val="20"/>
-        </w:rPr>
-        <w:t>$</w:t>
-      </w:r>
-      <w:proofErr w:type="spellStart"/>
-      <w:r>
-        <w:rPr>
-          <w:rFonts w:ascii="Courier New" w:hAnsi="Courier New" w:cs="Courier New"/>
-          <w:color w:val="FF0000"/>
-          <w:sz w:val="20"/>
-          <w:szCs w:val="20"/>
-        </w:rPr>
-        <w:t>certFile</w:t>
-      </w:r>
-      <w:proofErr w:type="spellEnd"/>
-    </w:p>
-    <w:p>
-      <w:pPr>
-        <w:pStyle w:val="ListParagraph"/>
-        <w:spacing w:after="0"/>
-        <w:ind w:left="1440"/>
-        <w:rPr>
-          <w:rFonts w:ascii="Arial" w:hAnsi="Arial" w:cs="Arial"/>
-          <w:sz w:val="20"/>
-          <w:szCs w:val="20"/>
-        </w:rPr>
-      </w:pPr>
+          <w:rFonts w:ascii="Arial" w:hAnsi="Arial" w:cs="Arial"/>
+        </w:rPr>
+        <w:t>Azure VMs</w:t>
+      </w:r>
     </w:p>
     <w:p>
       <w:pPr>
@@ -2126,21 +2237,47 @@
           <w:numId w:val="7"/>
         </w:numPr>
         <w:spacing w:after="0"/>
-        <w:rPr>
-          <w:rFonts w:ascii="Arial" w:hAnsi="Arial" w:cs="Arial"/>
-          <w:sz w:val="20"/>
-          <w:szCs w:val="20"/>
-          <w:highlight w:val="yellow"/>
-        </w:rPr>
-      </w:pPr>
-      <w:r>
-        <w:rPr>
-          <w:rFonts w:ascii="Arial" w:hAnsi="Arial" w:cs="Arial"/>
-          <w:sz w:val="20"/>
-          <w:szCs w:val="20"/>
-          <w:highlight w:val="yellow"/>
-        </w:rPr>
-        <w:t>The BuildProcess.dll should be checked in to TFS Version Control and provided to the Build Controller as the path to find assemblies. Or it should be added to the GAC</w:t>
+        <w:jc w:val="both"/>
+        <w:rPr>
+          <w:rFonts w:ascii="Arial" w:hAnsi="Arial" w:cs="Arial"/>
+          <w:sz w:val="20"/>
+        </w:rPr>
+      </w:pPr>
+      <w:r>
+        <w:rPr>
+          <w:rFonts w:ascii="Arial" w:hAnsi="Arial" w:cs="Arial"/>
+          <w:sz w:val="20"/>
+        </w:rPr>
+        <w:t>All the A</w:t>
+      </w:r>
+      <w:r>
+        <w:rPr>
+          <w:rFonts w:ascii="Arial" w:hAnsi="Arial" w:cs="Arial"/>
+          <w:sz w:val="20"/>
+        </w:rPr>
+        <w:t>zure VMs required for this Gradle Build &amp; Continuous Deploy, should be provisioned under the same Azure Cloud Service</w:t>
+      </w:r>
+    </w:p>
+    <w:p>
+      <w:pPr>
+        <w:pStyle w:val="ListParagraph"/>
+        <w:numPr>
+          <w:ilvl w:val="1"/>
+          <w:numId w:val="7"/>
+        </w:numPr>
+        <w:spacing w:after="0"/>
+        <w:jc w:val="both"/>
+        <w:rPr>
+          <w:rFonts w:ascii="Arial" w:hAnsi="Arial" w:cs="Arial"/>
+          <w:sz w:val="20"/>
+        </w:rPr>
+      </w:pPr>
+      <w:r>
+        <w:rPr>
+          <w:rFonts w:ascii="Arial" w:hAnsi="Arial" w:cs="Arial"/>
+          <w:sz w:val="20"/>
+        </w:rPr>
+        <w:t>All the Azure VMs provisioned under this Cloud Service should have the same username</w:t>
       </w:r>
     </w:p>
     <w:p>
@@ -2158,7 +2295,7 @@
         <w:rPr>
           <w:rFonts w:ascii="Arial" w:hAnsi="Arial" w:cs="Arial"/>
         </w:rPr>
-        <w:t>Azure VMs</w:t>
+        <w:t>Azure Linux VM</w:t>
       </w:r>
     </w:p>
     <w:p>
@@ -2180,14 +2317,14 @@
           <w:rFonts w:ascii="Arial" w:hAnsi="Arial" w:cs="Arial"/>
           <w:sz w:val="20"/>
         </w:rPr>
-        <w:t>All the A</w:t>
-      </w:r>
-      <w:r>
-        <w:rPr>
-          <w:rFonts w:ascii="Arial" w:hAnsi="Arial" w:cs="Arial"/>
-          <w:sz w:val="20"/>
-        </w:rPr>
-        <w:t>zure VMs required for this Gradle Build &amp; Continuous Deploy, should be provisioned under the same Azure Cloud Service</w:t>
+        <w:t>SSH server to be running</w:t>
+      </w:r>
+      <w:r>
+        <w:rPr>
+          <w:rFonts w:ascii="Arial" w:hAnsi="Arial" w:cs="Arial"/>
+          <w:sz w:val="20"/>
+        </w:rPr>
+        <w:t xml:space="preserve"> on the Linux VM</w:t>
       </w:r>
     </w:p>
     <w:p>
@@ -2209,76 +2346,7 @@
           <w:rFonts w:ascii="Arial" w:hAnsi="Arial" w:cs="Arial"/>
           <w:sz w:val="20"/>
         </w:rPr>
-        <w:t>All the Azure VMs provisioned under this Cloud Service should have the same username</w:t>
-      </w:r>
-    </w:p>
-    <w:p>
-      <w:pPr>
-        <w:pStyle w:val="Heading2"/>
-        <w:numPr>
-          <w:ilvl w:val="0"/>
-          <w:numId w:val="5"/>
-        </w:numPr>
-        <w:rPr>
-          <w:rFonts w:ascii="Arial" w:hAnsi="Arial" w:cs="Arial"/>
-        </w:rPr>
-      </w:pPr>
-      <w:r>
-        <w:rPr>
-          <w:rFonts w:ascii="Arial" w:hAnsi="Arial" w:cs="Arial"/>
-        </w:rPr>
         <w:lastRenderedPageBreak/>
-        <w:t>Azure Linux VM</w:t>
-      </w:r>
-    </w:p>
-    <w:p>
-      <w:pPr>
-        <w:pStyle w:val="ListParagraph"/>
-        <w:numPr>
-          <w:ilvl w:val="1"/>
-          <w:numId w:val="7"/>
-        </w:numPr>
-        <w:spacing w:after="0"/>
-        <w:jc w:val="both"/>
-        <w:rPr>
-          <w:rFonts w:ascii="Arial" w:hAnsi="Arial" w:cs="Arial"/>
-          <w:sz w:val="20"/>
-        </w:rPr>
-      </w:pPr>
-      <w:r>
-        <w:rPr>
-          <w:rFonts w:ascii="Arial" w:hAnsi="Arial" w:cs="Arial"/>
-          <w:sz w:val="20"/>
-        </w:rPr>
-        <w:t>SSH server to be running</w:t>
-      </w:r>
-      <w:r>
-        <w:rPr>
-          <w:rFonts w:ascii="Arial" w:hAnsi="Arial" w:cs="Arial"/>
-          <w:sz w:val="20"/>
-        </w:rPr>
-        <w:t xml:space="preserve"> on the Linux VM</w:t>
-      </w:r>
-    </w:p>
-    <w:p>
-      <w:pPr>
-        <w:pStyle w:val="ListParagraph"/>
-        <w:numPr>
-          <w:ilvl w:val="1"/>
-          <w:numId w:val="7"/>
-        </w:numPr>
-        <w:spacing w:after="0"/>
-        <w:jc w:val="both"/>
-        <w:rPr>
-          <w:rFonts w:ascii="Arial" w:hAnsi="Arial" w:cs="Arial"/>
-          <w:sz w:val="20"/>
-        </w:rPr>
-      </w:pPr>
-      <w:r>
-        <w:rPr>
-          <w:rFonts w:ascii="Arial" w:hAnsi="Arial" w:cs="Arial"/>
-          <w:sz w:val="20"/>
-        </w:rPr>
         <w:t>SSH Endpoint private port should be the default SSH port i.e. port 22.</w:t>
       </w:r>
     </w:p>
@@ -2841,6 +2909,7 @@
           <w:szCs w:val="20"/>
         </w:rPr>
       </w:pPr>
+      <w:proofErr w:type="spellStart"/>
       <w:r>
         <w:rPr>
           <w:rFonts w:ascii="Segoe UI" w:eastAsia="Times New Roman" w:hAnsi="Segoe UI" w:cs="Segoe UI"/>
@@ -2848,8 +2917,9 @@
           <w:sz w:val="20"/>
           <w:szCs w:val="20"/>
         </w:rPr>
-        <w:t>winrm set winrm/config/service '@{AllowUnencrypted="true"}'</w:t>
-      </w:r>
+        <w:t>winrm</w:t>
+      </w:r>
+      <w:proofErr w:type="spellEnd"/>
       <w:r>
         <w:rPr>
           <w:rFonts w:ascii="Segoe UI" w:eastAsia="Times New Roman" w:hAnsi="Segoe UI" w:cs="Segoe UI"/>
@@ -2857,7 +2927,150 @@
           <w:sz w:val="20"/>
           <w:szCs w:val="20"/>
         </w:rPr>
-        <w:t xml:space="preserve"> # Not Required for HTTPS connection</w:t>
+        <w:t xml:space="preserve"> set </w:t>
+      </w:r>
+      <w:proofErr w:type="spellStart"/>
+      <w:r>
+        <w:rPr>
+          <w:rFonts w:ascii="Segoe UI" w:eastAsia="Times New Roman" w:hAnsi="Segoe UI" w:cs="Segoe UI"/>
+          <w:color w:val="000000"/>
+          <w:sz w:val="20"/>
+          <w:szCs w:val="20"/>
+        </w:rPr>
+        <w:t>winrm</w:t>
+      </w:r>
+      <w:proofErr w:type="spellEnd"/>
+      <w:r>
+        <w:rPr>
+          <w:rFonts w:ascii="Segoe UI" w:eastAsia="Times New Roman" w:hAnsi="Segoe UI" w:cs="Segoe UI"/>
+          <w:color w:val="000000"/>
+          <w:sz w:val="20"/>
+          <w:szCs w:val="20"/>
+        </w:rPr>
+        <w:t>/</w:t>
+      </w:r>
+      <w:proofErr w:type="spellStart"/>
+      <w:r>
+        <w:rPr>
+          <w:rFonts w:ascii="Segoe UI" w:eastAsia="Times New Roman" w:hAnsi="Segoe UI" w:cs="Segoe UI"/>
+          <w:color w:val="000000"/>
+          <w:sz w:val="20"/>
+          <w:szCs w:val="20"/>
+        </w:rPr>
+        <w:t>config</w:t>
+      </w:r>
+      <w:proofErr w:type="spellEnd"/>
+      <w:r>
+        <w:rPr>
+          <w:rFonts w:ascii="Segoe UI" w:eastAsia="Times New Roman" w:hAnsi="Segoe UI" w:cs="Segoe UI"/>
+          <w:color w:val="000000"/>
+          <w:sz w:val="20"/>
+          <w:szCs w:val="20"/>
+        </w:rPr>
+        <w:t>/service/</w:t>
+      </w:r>
+      <w:proofErr w:type="spellStart"/>
+      <w:r>
+        <w:rPr>
+          <w:rFonts w:ascii="Segoe UI" w:eastAsia="Times New Roman" w:hAnsi="Segoe UI" w:cs="Segoe UI"/>
+          <w:color w:val="000000"/>
+          <w:sz w:val="20"/>
+          <w:szCs w:val="20"/>
+        </w:rPr>
+        <w:t>auth</w:t>
+      </w:r>
+      <w:proofErr w:type="spellEnd"/>
+      <w:r>
+        <w:rPr>
+          <w:rFonts w:ascii="Segoe UI" w:eastAsia="Times New Roman" w:hAnsi="Segoe UI" w:cs="Segoe UI"/>
+          <w:color w:val="000000"/>
+          <w:sz w:val="20"/>
+          <w:szCs w:val="20"/>
+        </w:rPr>
+        <w:t xml:space="preserve"> '@{Basic="true"}'</w:t>
+      </w:r>
+    </w:p>
+    <w:p>
+      <w:pPr>
+        <w:pStyle w:val="ListParagraph"/>
+        <w:numPr>
+          <w:ilvl w:val="1"/>
+          <w:numId w:val="7"/>
+        </w:numPr>
+        <w:spacing w:after="0"/>
+        <w:jc w:val="both"/>
+        <w:rPr>
+          <w:rFonts w:ascii="Arial" w:hAnsi="Arial" w:cs="Arial"/>
+          <w:sz w:val="20"/>
+        </w:rPr>
+      </w:pPr>
+      <w:r>
+        <w:rPr>
+          <w:rFonts w:ascii="Arial" w:hAnsi="Arial" w:cs="Arial"/>
+          <w:sz w:val="20"/>
+        </w:rPr>
+        <w:t>Update</w:t>
+      </w:r>
+      <w:r>
+        <w:rPr>
+          <w:rFonts w:ascii="Arial" w:hAnsi="Arial" w:cs="Arial"/>
+          <w:sz w:val="20"/>
+        </w:rPr>
+        <w:t xml:space="preserve"> the Remote Management Exception on Windows Firewall for Remote IPs. You can do this from Advanced Windows Firewall snap-in.</w:t>
+      </w:r>
+    </w:p>
+    <w:p>
+      <w:pPr>
+        <w:pStyle w:val="Heading2"/>
+        <w:numPr>
+          <w:ilvl w:val="0"/>
+          <w:numId w:val="5"/>
+        </w:numPr>
+        <w:rPr>
+          <w:rFonts w:ascii="Arial" w:hAnsi="Arial" w:cs="Arial"/>
+        </w:rPr>
+      </w:pPr>
+      <w:r>
+        <w:rPr>
+          <w:rFonts w:ascii="Arial" w:hAnsi="Arial" w:cs="Arial"/>
+        </w:rPr>
+        <w:t>Client Machine</w:t>
+      </w:r>
+    </w:p>
+    <w:p>
+      <w:pPr>
+        <w:pStyle w:val="ListParagraph"/>
+        <w:numPr>
+          <w:ilvl w:val="1"/>
+          <w:numId w:val="7"/>
+        </w:numPr>
+        <w:spacing w:before="120" w:after="120"/>
+        <w:jc w:val="both"/>
+        <w:rPr>
+          <w:rFonts w:ascii="Arial" w:hAnsi="Arial" w:cs="Arial"/>
+          <w:sz w:val="20"/>
+        </w:rPr>
+      </w:pPr>
+      <w:r>
+        <w:rPr>
+          <w:rFonts w:ascii="Arial" w:hAnsi="Arial" w:cs="Arial"/>
+          <w:sz w:val="20"/>
+        </w:rPr>
+        <w:t>Windows Azure PowerS</w:t>
+      </w:r>
+      <w:r>
+        <w:rPr>
+          <w:rFonts w:ascii="Arial" w:hAnsi="Arial" w:cs="Arial"/>
+          <w:sz w:val="20"/>
+        </w:rPr>
+        <w:t>hell</w:t>
+      </w:r>
+      <w:r>
+        <w:rPr>
+          <w:rFonts w:ascii="Arial" w:hAnsi="Arial" w:cs="Arial"/>
+          <w:sz w:val="20"/>
+        </w:rPr>
+        <w:t xml:space="preserve"> (In case Azure endpoints will be created via Windows Azure PowerShell CLI). Alternately, you can also use the Management Portal / create endpoints at the time of VM creation.</w:t>
       </w:r>
     </w:p>
     <w:p>
@@ -2867,23 +3080,432 @@
           <w:ilvl w:val="2"/>
           <w:numId w:val="7"/>
         </w:numPr>
-        <w:spacing w:after="0"/>
+        <w:spacing w:before="120" w:after="0"/>
+        <w:jc w:val="both"/>
+        <w:rPr>
+          <w:rFonts w:ascii="Arial" w:hAnsi="Arial" w:cs="Arial"/>
+          <w:b/>
+          <w:sz w:val="20"/>
+          <w:u w:val="single"/>
+        </w:rPr>
+      </w:pPr>
+      <w:r>
+        <w:rPr>
+          <w:rFonts w:ascii="Arial" w:hAnsi="Arial" w:cs="Arial"/>
+          <w:b/>
+          <w:sz w:val="20"/>
+          <w:u w:val="single"/>
+        </w:rPr>
+        <w:t>For Linux VM:</w:t>
+      </w:r>
+    </w:p>
+    <w:p>
+      <w:pPr>
+        <w:spacing w:after="0"/>
+        <w:ind w:left="2160"/>
+        <w:jc w:val="both"/>
+        <w:rPr>
+          <w:rFonts w:ascii="Arial" w:hAnsi="Arial" w:cs="Arial"/>
+          <w:sz w:val="20"/>
+        </w:rPr>
+      </w:pPr>
+      <w:r>
+        <w:rPr>
+          <w:rFonts w:ascii="Arial" w:hAnsi="Arial" w:cs="Arial"/>
+          <w:sz w:val="20"/>
+        </w:rPr>
+        <w:t xml:space="preserve">If the VMs are behind load balancers, then create a new endpoint with a new public port, which maps to the </w:t>
+      </w:r>
+      <w:r>
+        <w:rPr>
+          <w:rFonts w:ascii="Arial" w:hAnsi="Arial" w:cs="Arial"/>
+          <w:sz w:val="20"/>
+        </w:rPr>
+        <w:t>load</w:t>
+      </w:r>
+      <w:r>
+        <w:rPr>
+          <w:rFonts w:ascii="Arial" w:hAnsi="Arial" w:cs="Arial"/>
+          <w:sz w:val="20"/>
+        </w:rPr>
+        <w:t>-</w:t>
+      </w:r>
+      <w:r>
+        <w:rPr>
+          <w:rFonts w:ascii="Arial" w:hAnsi="Arial" w:cs="Arial"/>
+          <w:sz w:val="20"/>
+        </w:rPr>
+        <w:t>balanced</w:t>
+      </w:r>
+      <w:r>
+        <w:rPr>
+          <w:rFonts w:ascii="Arial" w:hAnsi="Arial" w:cs="Arial"/>
+          <w:sz w:val="20"/>
+        </w:rPr>
+        <w:t xml:space="preserve"> endpoint’s </w:t>
+      </w:r>
+      <w:r>
+        <w:rPr>
+          <w:rFonts w:ascii="Arial" w:hAnsi="Arial" w:cs="Arial"/>
+          <w:sz w:val="20"/>
+        </w:rPr>
+        <w:t xml:space="preserve">SSH </w:t>
+      </w:r>
+      <w:r>
+        <w:rPr>
+          <w:rFonts w:ascii="Arial" w:hAnsi="Arial" w:cs="Arial"/>
+          <w:sz w:val="20"/>
+        </w:rPr>
+        <w:t>private port. Ex:</w:t>
+      </w:r>
+    </w:p>
+    <w:p>
+      <w:pPr>
+        <w:pStyle w:val="ListParagraph"/>
+        <w:spacing w:after="0"/>
+        <w:ind w:left="2160"/>
+        <w:rPr>
+          <w:rFonts w:ascii="Lucida Console" w:eastAsia="Times New Roman" w:hAnsi="Lucida Console" w:cs="Segoe UI"/>
+          <w:color w:val="0000FF"/>
+          <w:sz w:val="18"/>
+          <w:szCs w:val="20"/>
+        </w:rPr>
+      </w:pPr>
+      <w:r>
+        <w:rPr>
+          <w:rFonts w:ascii="Lucida Console" w:eastAsia="Times New Roman" w:hAnsi="Lucida Console" w:cs="Segoe UI"/>
+          <w:color w:val="0000FF"/>
+          <w:sz w:val="18"/>
+          <w:szCs w:val="20"/>
+        </w:rPr>
+        <w:t xml:space="preserve">Get-Azurevm </w:t>
+      </w:r>
+      <w:r>
+        <w:rPr>
+          <w:rFonts w:ascii="Lucida Console" w:eastAsia="Times New Roman" w:hAnsi="Lucida Console" w:cs="Segoe UI"/>
+          <w:color w:val="000080"/>
+          <w:sz w:val="18"/>
+          <w:szCs w:val="20"/>
+        </w:rPr>
+        <w:t>-ServiceName</w:t>
+      </w:r>
+      <w:r>
+        <w:rPr>
+          <w:rFonts w:ascii="Lucida Console" w:eastAsia="Times New Roman" w:hAnsi="Lucida Console" w:cs="Segoe UI"/>
+          <w:color w:val="0000FF"/>
+          <w:sz w:val="18"/>
+          <w:szCs w:val="20"/>
+        </w:rPr>
+        <w:t xml:space="preserve"> </w:t>
+      </w:r>
+      <w:r>
+        <w:rPr>
+          <w:rFonts w:ascii="Lucida Console" w:eastAsia="Times New Roman" w:hAnsi="Lucida Console" w:cs="Segoe UI"/>
+          <w:color w:val="8B0000"/>
+          <w:sz w:val="18"/>
+          <w:szCs w:val="20"/>
+        </w:rPr>
+        <w:t>$serviceName</w:t>
+      </w:r>
+      <w:r>
+        <w:rPr>
+          <w:rFonts w:ascii="Lucida Console" w:eastAsia="Times New Roman" w:hAnsi="Lucida Console" w:cs="Segoe UI"/>
+          <w:color w:val="0000FF"/>
+          <w:sz w:val="18"/>
+          <w:szCs w:val="20"/>
+        </w:rPr>
+        <w:t xml:space="preserve"> </w:t>
+      </w:r>
+      <w:r>
+        <w:rPr>
+          <w:rFonts w:ascii="Lucida Console" w:eastAsia="Times New Roman" w:hAnsi="Lucida Console" w:cs="Segoe UI"/>
+          <w:color w:val="000080"/>
+          <w:sz w:val="18"/>
+          <w:szCs w:val="20"/>
+        </w:rPr>
+        <w:t>-Name</w:t>
+      </w:r>
+      <w:r>
+        <w:rPr>
+          <w:rFonts w:ascii="Lucida Console" w:eastAsia="Times New Roman" w:hAnsi="Lucida Console" w:cs="Segoe UI"/>
+          <w:color w:val="0000FF"/>
+          <w:sz w:val="18"/>
+          <w:szCs w:val="20"/>
+        </w:rPr>
+        <w:t xml:space="preserve"> </w:t>
+      </w:r>
+      <w:r>
+        <w:rPr>
+          <w:rFonts w:ascii="Lucida Console" w:eastAsia="Times New Roman" w:hAnsi="Lucida Console" w:cs="Segoe UI"/>
+          <w:color w:val="8B0000"/>
+          <w:sz w:val="18"/>
+          <w:szCs w:val="20"/>
+        </w:rPr>
+        <w:t>$hostName</w:t>
+      </w:r>
+      <w:r>
+        <w:rPr>
+          <w:rFonts w:ascii="Lucida Console" w:eastAsia="Times New Roman" w:hAnsi="Lucida Console" w:cs="Segoe UI"/>
+          <w:color w:val="0000FF"/>
+          <w:sz w:val="18"/>
+          <w:szCs w:val="20"/>
+        </w:rPr>
+        <w:t xml:space="preserve"> </w:t>
+      </w:r>
+    </w:p>
+    <w:p>
+      <w:pPr>
+        <w:pStyle w:val="ListParagraph"/>
+        <w:spacing w:after="0"/>
+        <w:ind w:left="2160" w:firstLine="720"/>
         <w:rPr>
           <w:rFonts w:ascii="Segoe UI" w:eastAsia="Times New Roman" w:hAnsi="Segoe UI" w:cs="Segoe UI"/>
           <w:color w:val="000000"/>
-          <w:sz w:val="20"/>
-          <w:szCs w:val="20"/>
-        </w:rPr>
-      </w:pPr>
+          <w:sz w:val="18"/>
+          <w:szCs w:val="20"/>
+        </w:rPr>
+      </w:pPr>
+      <w:r>
+        <w:rPr>
+          <w:rFonts w:ascii="Lucida Console" w:eastAsia="Times New Roman" w:hAnsi="Lucida Console" w:cs="Segoe UI"/>
+          <w:color w:val="0000FF"/>
+          <w:sz w:val="18"/>
+          <w:szCs w:val="20"/>
+        </w:rPr>
+        <w:t>| Add-AzureEndpoint</w:t>
+      </w:r>
       <w:r>
         <w:rPr>
           <w:rFonts w:ascii="Segoe UI" w:eastAsia="Times New Roman" w:hAnsi="Segoe UI" w:cs="Segoe UI"/>
           <w:color w:val="000000"/>
-          <w:sz w:val="20"/>
-          <w:szCs w:val="20"/>
-        </w:rPr>
-        <w:t>winrm set winrm/config/service/auth '@{Basic="true"}'</w:t>
-      </w:r>
+          <w:sz w:val="18"/>
+          <w:szCs w:val="20"/>
+        </w:rPr>
+        <w:t> </w:t>
+      </w:r>
+      <w:r>
+        <w:rPr>
+          <w:rFonts w:ascii="Lucida Console" w:eastAsia="Times New Roman" w:hAnsi="Lucida Console" w:cs="Segoe UI"/>
+          <w:color w:val="000080"/>
+          <w:sz w:val="18"/>
+          <w:szCs w:val="20"/>
+        </w:rPr>
+        <w:t>-Name</w:t>
+      </w:r>
+      <w:r>
+        <w:rPr>
+          <w:rFonts w:ascii="Segoe UI" w:eastAsia="Times New Roman" w:hAnsi="Segoe UI" w:cs="Segoe UI"/>
+          <w:color w:val="000000"/>
+          <w:sz w:val="18"/>
+          <w:szCs w:val="20"/>
+        </w:rPr>
+        <w:t> </w:t>
+      </w:r>
+      <w:r>
+        <w:rPr>
+          <w:rFonts w:ascii="Lucida Console" w:eastAsia="Times New Roman" w:hAnsi="Lucida Console" w:cs="Segoe UI"/>
+          <w:color w:val="8B0000"/>
+          <w:sz w:val="18"/>
+          <w:szCs w:val="20"/>
+        </w:rPr>
+        <w:t>"directSsh"</w:t>
+      </w:r>
+      <w:r>
+        <w:rPr>
+          <w:rFonts w:ascii="Segoe UI" w:eastAsia="Times New Roman" w:hAnsi="Segoe UI" w:cs="Segoe UI"/>
+          <w:color w:val="000000"/>
+          <w:sz w:val="18"/>
+          <w:szCs w:val="20"/>
+        </w:rPr>
+        <w:t> </w:t>
+      </w:r>
+      <w:r>
+        <w:rPr>
+          <w:rFonts w:ascii="Lucida Console" w:eastAsia="Times New Roman" w:hAnsi="Lucida Console" w:cs="Segoe UI"/>
+          <w:color w:val="000080"/>
+          <w:sz w:val="18"/>
+          <w:szCs w:val="20"/>
+        </w:rPr>
+        <w:t>-Protocol</w:t>
+      </w:r>
+      <w:r>
+        <w:rPr>
+          <w:rFonts w:ascii="Segoe UI" w:eastAsia="Times New Roman" w:hAnsi="Segoe UI" w:cs="Segoe UI"/>
+          <w:color w:val="000000"/>
+          <w:sz w:val="18"/>
+          <w:szCs w:val="20"/>
+        </w:rPr>
+        <w:t> </w:t>
+      </w:r>
+      <w:r>
+        <w:rPr>
+          <w:rFonts w:ascii="Lucida Console" w:eastAsia="Times New Roman" w:hAnsi="Lucida Console" w:cs="Segoe UI"/>
+          <w:color w:val="8A2BE2"/>
+          <w:sz w:val="18"/>
+          <w:szCs w:val="20"/>
+        </w:rPr>
+        <w:t>tcp</w:t>
+      </w:r>
+      <w:r>
+        <w:rPr>
+          <w:rFonts w:ascii="Segoe UI" w:eastAsia="Times New Roman" w:hAnsi="Segoe UI" w:cs="Segoe UI"/>
+          <w:color w:val="000000"/>
+          <w:sz w:val="18"/>
+          <w:szCs w:val="20"/>
+        </w:rPr>
+        <w:t> </w:t>
+      </w:r>
+    </w:p>
+    <w:p>
+      <w:pPr>
+        <w:pStyle w:val="ListParagraph"/>
+        <w:spacing w:after="0"/>
+        <w:ind w:left="2880" w:firstLine="720"/>
+        <w:rPr>
+          <w:rFonts w:ascii="Segoe UI" w:eastAsia="Times New Roman" w:hAnsi="Segoe UI" w:cs="Segoe UI"/>
+          <w:color w:val="000000"/>
+          <w:sz w:val="18"/>
+          <w:szCs w:val="20"/>
+        </w:rPr>
+      </w:pPr>
+      <w:r>
+        <w:rPr>
+          <w:rFonts w:ascii="Lucida Console" w:eastAsia="Times New Roman" w:hAnsi="Lucida Console" w:cs="Segoe UI"/>
+          <w:color w:val="000080"/>
+          <w:sz w:val="18"/>
+          <w:szCs w:val="20"/>
+        </w:rPr>
+        <w:t>-</w:t>
+      </w:r>
+      <w:r>
+        <w:rPr>
+          <w:rFonts w:ascii="Lucida Console" w:eastAsia="Times New Roman" w:hAnsi="Lucida Console" w:cs="Segoe UI"/>
+          <w:color w:val="000080"/>
+          <w:sz w:val="18"/>
+          <w:szCs w:val="20"/>
+        </w:rPr>
+        <w:t>LocalPort</w:t>
+      </w:r>
+      <w:r>
+        <w:rPr>
+          <w:rFonts w:ascii="Segoe UI" w:eastAsia="Times New Roman" w:hAnsi="Segoe UI" w:cs="Segoe UI"/>
+          <w:color w:val="000000"/>
+          <w:sz w:val="18"/>
+          <w:szCs w:val="20"/>
+        </w:rPr>
+        <w:t> </w:t>
+      </w:r>
+      <w:r>
+        <w:rPr>
+          <w:rFonts w:ascii="Lucida Console" w:eastAsia="Times New Roman" w:hAnsi="Lucida Console" w:cs="Segoe UI"/>
+          <w:color w:val="800080"/>
+          <w:sz w:val="18"/>
+          <w:szCs w:val="20"/>
+        </w:rPr>
+        <w:t>22</w:t>
+      </w:r>
+      <w:r>
+        <w:rPr>
+          <w:rFonts w:ascii="Segoe UI" w:eastAsia="Times New Roman" w:hAnsi="Segoe UI" w:cs="Segoe UI"/>
+          <w:color w:val="000000"/>
+          <w:sz w:val="18"/>
+          <w:szCs w:val="20"/>
+        </w:rPr>
+        <w:t> </w:t>
+      </w:r>
+    </w:p>
+    <w:p>
+      <w:pPr>
+        <w:pStyle w:val="ListParagraph"/>
+        <w:spacing w:after="0"/>
+        <w:ind w:left="2880" w:firstLine="720"/>
+        <w:rPr>
+          <w:rFonts w:ascii="Segoe UI" w:eastAsia="Times New Roman" w:hAnsi="Segoe UI" w:cs="Segoe UI"/>
+          <w:color w:val="000000"/>
+          <w:sz w:val="18"/>
+          <w:szCs w:val="20"/>
+        </w:rPr>
+      </w:pPr>
+      <w:r>
+        <w:rPr>
+          <w:rFonts w:ascii="Lucida Console" w:eastAsia="Times New Roman" w:hAnsi="Lucida Console" w:cs="Segoe UI"/>
+          <w:color w:val="000080"/>
+          <w:sz w:val="18"/>
+          <w:szCs w:val="20"/>
+        </w:rPr>
+        <w:t>-PublicPort</w:t>
+      </w:r>
+      <w:r>
+        <w:rPr>
+          <w:rFonts w:ascii="Segoe UI" w:eastAsia="Times New Roman" w:hAnsi="Segoe UI" w:cs="Segoe UI"/>
+          <w:color w:val="000000"/>
+          <w:sz w:val="18"/>
+          <w:szCs w:val="20"/>
+        </w:rPr>
+        <w:t> </w:t>
+      </w:r>
+      <w:r>
+        <w:rPr>
+          <w:rFonts w:ascii="Lucida Console" w:eastAsia="Times New Roman" w:hAnsi="Lucida Console" w:cs="Segoe UI"/>
+          <w:color w:val="FF4500"/>
+          <w:sz w:val="18"/>
+          <w:szCs w:val="20"/>
+        </w:rPr>
+        <w:t>$newPublicPort</w:t>
+      </w:r>
+      <w:r>
+        <w:rPr>
+          <w:rFonts w:ascii="Segoe UI" w:eastAsia="Times New Roman" w:hAnsi="Segoe UI" w:cs="Segoe UI"/>
+          <w:color w:val="000000"/>
+          <w:sz w:val="18"/>
+          <w:szCs w:val="20"/>
+        </w:rPr>
+        <w:t> </w:t>
+      </w:r>
+    </w:p>
+    <w:p>
+      <w:pPr>
+        <w:pStyle w:val="ListParagraph"/>
+        <w:spacing w:after="0"/>
+        <w:ind w:left="2160" w:firstLine="720"/>
+        <w:rPr>
+          <w:rFonts w:ascii="Lucida Console" w:eastAsia="Times New Roman" w:hAnsi="Lucida Console" w:cs="Segoe UI"/>
+          <w:color w:val="0000FF"/>
+          <w:sz w:val="18"/>
+          <w:szCs w:val="20"/>
+        </w:rPr>
+      </w:pPr>
+      <w:r>
+        <w:rPr>
+          <w:rFonts w:ascii="Segoe UI" w:eastAsia="Times New Roman" w:hAnsi="Segoe UI" w:cs="Segoe UI"/>
+          <w:color w:val="000000"/>
+          <w:sz w:val="18"/>
+          <w:szCs w:val="20"/>
+        </w:rPr>
+        <w:t xml:space="preserve">| </w:t>
+      </w:r>
+      <w:r>
+        <w:rPr>
+          <w:rFonts w:ascii="Lucida Console" w:eastAsia="Times New Roman" w:hAnsi="Lucida Console" w:cs="Segoe UI"/>
+          <w:color w:val="0000FF"/>
+          <w:sz w:val="18"/>
+          <w:szCs w:val="20"/>
+        </w:rPr>
+        <w:t>Update-AzureVM</w:t>
+      </w:r>
+    </w:p>
+    <w:p>
+      <w:pPr>
+        <w:pStyle w:val="ListParagraph"/>
+        <w:spacing w:after="0"/>
+        <w:ind w:left="2160" w:firstLine="720"/>
+        <w:rPr>
+          <w:rFonts w:ascii="Lucida Console" w:eastAsia="Times New Roman" w:hAnsi="Lucida Console" w:cs="Segoe UI"/>
+          <w:color w:val="0000FF"/>
+          <w:sz w:val="18"/>
+          <w:szCs w:val="20"/>
+        </w:rPr>
+      </w:pPr>
     </w:p>
     <w:p>
       <w:pPr>
@@ -2892,162 +3514,6 @@
           <w:ilvl w:val="2"/>
           <w:numId w:val="7"/>
         </w:numPr>
-        <w:spacing w:after="0"/>
-        <w:rPr>
-          <w:rFonts w:ascii="Segoe UI" w:eastAsia="Times New Roman" w:hAnsi="Segoe UI" w:cs="Segoe UI"/>
-          <w:color w:val="000000"/>
-          <w:sz w:val="20"/>
-          <w:szCs w:val="20"/>
-        </w:rPr>
-      </w:pPr>
-      <w:r>
-        <w:rPr>
-          <w:rFonts w:ascii="Segoe UI" w:eastAsia="Times New Roman" w:hAnsi="Segoe UI" w:cs="Segoe UI"/>
-          <w:color w:val="000000"/>
-          <w:sz w:val="20"/>
-          <w:szCs w:val="20"/>
-        </w:rPr>
-        <w:t>winrm set winrm/config/service/auth '@{CredSSP="True"}' #Not Required</w:t>
-      </w:r>
-    </w:p>
-    <w:p>
-      <w:pPr>
-        <w:pStyle w:val="ListParagraph"/>
-        <w:numPr>
-          <w:ilvl w:val="2"/>
-          <w:numId w:val="7"/>
-        </w:numPr>
-        <w:spacing w:after="0"/>
-        <w:rPr>
-          <w:rFonts w:ascii="Segoe UI" w:eastAsia="Times New Roman" w:hAnsi="Segoe UI" w:cs="Segoe UI"/>
-          <w:color w:val="000000"/>
-          <w:sz w:val="20"/>
-          <w:szCs w:val="20"/>
-          <w:highlight w:val="yellow"/>
-        </w:rPr>
-      </w:pPr>
-      <w:r>
-        <w:rPr>
-          <w:rFonts w:ascii="Segoe UI" w:eastAsia="Times New Roman" w:hAnsi="Segoe UI" w:cs="Segoe UI"/>
-          <w:color w:val="000000"/>
-          <w:sz w:val="20"/>
-          <w:szCs w:val="20"/>
-          <w:highlight w:val="yellow"/>
-        </w:rPr>
-        <w:t>winrm Certificate</w:t>
-      </w:r>
-      <w:r>
-        <w:rPr>
-          <w:rFonts w:ascii="Segoe UI" w:eastAsia="Times New Roman" w:hAnsi="Segoe UI" w:cs="Segoe UI"/>
-          <w:color w:val="000000"/>
-          <w:sz w:val="20"/>
-          <w:szCs w:val="20"/>
-          <w:highlight w:val="yellow"/>
-        </w:rPr>
-        <w:t>, HTTPS</w:t>
-      </w:r>
-      <w:r>
-        <w:rPr>
-          <w:rFonts w:ascii="Segoe UI" w:eastAsia="Times New Roman" w:hAnsi="Segoe UI" w:cs="Segoe UI"/>
-          <w:color w:val="000000"/>
-          <w:sz w:val="20"/>
-          <w:szCs w:val="20"/>
-          <w:highlight w:val="yellow"/>
-        </w:rPr>
-        <w:t xml:space="preserve"> </w:t>
-      </w:r>
-    </w:p>
-    <w:p>
-      <w:pPr>
-        <w:pStyle w:val="ListParagraph"/>
-        <w:numPr>
-          <w:ilvl w:val="1"/>
-          <w:numId w:val="7"/>
-        </w:numPr>
-        <w:spacing w:after="0"/>
-        <w:jc w:val="both"/>
-        <w:rPr>
-          <w:rFonts w:ascii="Arial" w:hAnsi="Arial" w:cs="Arial"/>
-          <w:sz w:val="20"/>
-        </w:rPr>
-      </w:pPr>
-      <w:r>
-        <w:rPr>
-          <w:rFonts w:ascii="Arial" w:hAnsi="Arial" w:cs="Arial"/>
-          <w:sz w:val="20"/>
-          <w:highlight w:val="yellow"/>
-        </w:rPr>
-        <w:t>Change</w:t>
-      </w:r>
-      <w:r>
-        <w:rPr>
-          <w:rFonts w:ascii="Arial" w:hAnsi="Arial" w:cs="Arial"/>
-          <w:sz w:val="20"/>
-        </w:rPr>
-        <w:t xml:space="preserve"> the Remote Management Exception on Windows Firewall for Remote IPs. You can do this from Advanced Windows Firewall snap-in.</w:t>
-      </w:r>
-    </w:p>
-    <w:p>
-      <w:pPr>
-        <w:pStyle w:val="Heading2"/>
-        <w:numPr>
-          <w:ilvl w:val="0"/>
-          <w:numId w:val="5"/>
-        </w:numPr>
-        <w:rPr>
-          <w:rFonts w:ascii="Arial" w:hAnsi="Arial" w:cs="Arial"/>
-        </w:rPr>
-      </w:pPr>
-      <w:r>
-        <w:rPr>
-          <w:rFonts w:ascii="Arial" w:hAnsi="Arial" w:cs="Arial"/>
-        </w:rPr>
-        <w:t>Client Machine</w:t>
-      </w:r>
-    </w:p>
-    <w:p>
-      <w:pPr>
-        <w:pStyle w:val="ListParagraph"/>
-        <w:numPr>
-          <w:ilvl w:val="1"/>
-          <w:numId w:val="7"/>
-        </w:numPr>
-        <w:spacing w:before="120" w:after="120"/>
-        <w:jc w:val="both"/>
-        <w:rPr>
-          <w:rFonts w:ascii="Arial" w:hAnsi="Arial" w:cs="Arial"/>
-          <w:sz w:val="20"/>
-        </w:rPr>
-      </w:pPr>
-      <w:r>
-        <w:rPr>
-          <w:rFonts w:ascii="Arial" w:hAnsi="Arial" w:cs="Arial"/>
-          <w:sz w:val="20"/>
-        </w:rPr>
-        <w:t>Windows Azure PowerS</w:t>
-      </w:r>
-      <w:r>
-        <w:rPr>
-          <w:rFonts w:ascii="Arial" w:hAnsi="Arial" w:cs="Arial"/>
-          <w:sz w:val="20"/>
-        </w:rPr>
-        <w:t>hell</w:t>
-      </w:r>
-      <w:r>
-        <w:rPr>
-          <w:rFonts w:ascii="Arial" w:hAnsi="Arial" w:cs="Arial"/>
-          <w:sz w:val="20"/>
-        </w:rPr>
-        <w:t xml:space="preserve"> (In case Azure endpoints will be created via Windows Azure PowerShell CLI). Alternately, you can also use the Management Portal / create endpoints at the time of VM creation.</w:t>
-      </w:r>
-    </w:p>
-    <w:p>
-      <w:pPr>
-        <w:pStyle w:val="ListParagraph"/>
-        <w:numPr>
-          <w:ilvl w:val="2"/>
-          <w:numId w:val="7"/>
-        </w:numPr>
         <w:spacing w:before="120" w:after="0"/>
         <w:jc w:val="both"/>
         <w:rPr>
@@ -3064,477 +3530,43 @@
           <w:sz w:val="20"/>
           <w:u w:val="single"/>
         </w:rPr>
-        <w:t>For Linux VM:</w:t>
-      </w:r>
-    </w:p>
-    <w:p>
-      <w:pPr>
+        <w:t xml:space="preserve">For </w:t>
+      </w:r>
+      <w:r>
+        <w:rPr>
+          <w:rFonts w:ascii="Arial" w:hAnsi="Arial" w:cs="Arial"/>
+          <w:b/>
+          <w:sz w:val="20"/>
+          <w:u w:val="single"/>
+        </w:rPr>
+        <w:t>Windows</w:t>
+      </w:r>
+      <w:r>
+        <w:rPr>
+          <w:rFonts w:ascii="Arial" w:hAnsi="Arial" w:cs="Arial"/>
+          <w:b/>
+          <w:sz w:val="20"/>
+          <w:u w:val="single"/>
+        </w:rPr>
+        <w:t xml:space="preserve"> VM:</w:t>
+      </w:r>
+    </w:p>
+    <w:p>
+      <w:pPr>
+        <w:pStyle w:val="ListParagraph"/>
         <w:spacing w:after="0"/>
         <w:ind w:left="2160"/>
-        <w:jc w:val="both"/>
-        <w:rPr>
-          <w:rFonts w:ascii="Arial" w:hAnsi="Arial" w:cs="Arial"/>
-          <w:sz w:val="20"/>
-        </w:rPr>
-      </w:pPr>
-      <w:r>
-        <w:rPr>
-          <w:rFonts w:ascii="Arial" w:hAnsi="Arial" w:cs="Arial"/>
-          <w:sz w:val="20"/>
-        </w:rPr>
-        <w:t xml:space="preserve">If the VMs are behind load balancers, then create a new endpoint with a new public port, which maps to the </w:t>
-      </w:r>
-      <w:r>
-        <w:rPr>
-          <w:rFonts w:ascii="Arial" w:hAnsi="Arial" w:cs="Arial"/>
-          <w:sz w:val="20"/>
-        </w:rPr>
-        <w:t>load</w:t>
-      </w:r>
-      <w:r>
-        <w:rPr>
-          <w:rFonts w:ascii="Arial" w:hAnsi="Arial" w:cs="Arial"/>
-          <w:sz w:val="20"/>
-        </w:rPr>
-        <w:t>-</w:t>
-      </w:r>
-      <w:r>
-        <w:rPr>
-          <w:rFonts w:ascii="Arial" w:hAnsi="Arial" w:cs="Arial"/>
-          <w:sz w:val="20"/>
-        </w:rPr>
-        <w:t>balanced</w:t>
-      </w:r>
-      <w:r>
-        <w:rPr>
-          <w:rFonts w:ascii="Arial" w:hAnsi="Arial" w:cs="Arial"/>
-          <w:sz w:val="20"/>
-        </w:rPr>
-        <w:t xml:space="preserve"> endpoint’s </w:t>
-      </w:r>
-      <w:r>
-        <w:rPr>
-          <w:rFonts w:ascii="Arial" w:hAnsi="Arial" w:cs="Arial"/>
-          <w:sz w:val="20"/>
-        </w:rPr>
-        <w:t xml:space="preserve">SSH </w:t>
-      </w:r>
-      <w:r>
-        <w:rPr>
-          <w:rFonts w:ascii="Arial" w:hAnsi="Arial" w:cs="Arial"/>
-          <w:sz w:val="20"/>
-        </w:rPr>
-        <w:t>private port. Ex:</w:t>
-      </w:r>
-    </w:p>
-    <w:p>
-      <w:pPr>
-        <w:pStyle w:val="ListParagraph"/>
-        <w:spacing w:after="0"/>
-        <w:ind w:left="2160"/>
-        <w:rPr>
-          <w:rFonts w:ascii="Lucida Console" w:eastAsia="Times New Roman" w:hAnsi="Lucida Console" w:cs="Segoe UI"/>
-          <w:color w:val="0000FF"/>
-          <w:sz w:val="18"/>
-          <w:szCs w:val="20"/>
-        </w:rPr>
-      </w:pPr>
-      <w:r>
-        <w:rPr>
-          <w:rFonts w:ascii="Lucida Console" w:eastAsia="Times New Roman" w:hAnsi="Lucida Console" w:cs="Segoe UI"/>
-          <w:color w:val="0000FF"/>
-          <w:sz w:val="18"/>
-          <w:szCs w:val="20"/>
-        </w:rPr>
-        <w:t xml:space="preserve">Get-Azurevm </w:t>
-      </w:r>
-      <w:r>
-        <w:rPr>
-          <w:rFonts w:ascii="Lucida Console" w:eastAsia="Times New Roman" w:hAnsi="Lucida Console" w:cs="Segoe UI"/>
-          <w:color w:val="000080"/>
-          <w:sz w:val="18"/>
-          <w:szCs w:val="20"/>
-        </w:rPr>
-        <w:t>-ServiceName</w:t>
-      </w:r>
-      <w:r>
-        <w:rPr>
-          <w:rFonts w:ascii="Lucida Console" w:eastAsia="Times New Roman" w:hAnsi="Lucida Console" w:cs="Segoe UI"/>
-          <w:color w:val="0000FF"/>
-          <w:sz w:val="18"/>
-          <w:szCs w:val="20"/>
-        </w:rPr>
-        <w:t xml:space="preserve"> </w:t>
-      </w:r>
-      <w:r>
-        <w:rPr>
-          <w:rFonts w:ascii="Lucida Console" w:eastAsia="Times New Roman" w:hAnsi="Lucida Console" w:cs="Segoe UI"/>
-          <w:color w:val="8B0000"/>
-          <w:sz w:val="18"/>
-          <w:szCs w:val="20"/>
-        </w:rPr>
-        <w:t>$serviceName</w:t>
-      </w:r>
-      <w:r>
-        <w:rPr>
-          <w:rFonts w:ascii="Lucida Console" w:eastAsia="Times New Roman" w:hAnsi="Lucida Console" w:cs="Segoe UI"/>
-          <w:color w:val="0000FF"/>
-          <w:sz w:val="18"/>
-          <w:szCs w:val="20"/>
-        </w:rPr>
-        <w:t xml:space="preserve"> </w:t>
-      </w:r>
-      <w:r>
-        <w:rPr>
-          <w:rFonts w:ascii="Lucida Console" w:eastAsia="Times New Roman" w:hAnsi="Lucida Console" w:cs="Segoe UI"/>
-          <w:color w:val="000080"/>
-          <w:sz w:val="18"/>
-          <w:szCs w:val="20"/>
-        </w:rPr>
-        <w:t>-Name</w:t>
-      </w:r>
-      <w:r>
-        <w:rPr>
-          <w:rFonts w:ascii="Lucida Console" w:eastAsia="Times New Roman" w:hAnsi="Lucida Console" w:cs="Segoe UI"/>
-          <w:color w:val="0000FF"/>
-          <w:sz w:val="18"/>
-          <w:szCs w:val="20"/>
-        </w:rPr>
-        <w:t xml:space="preserve"> </w:t>
-      </w:r>
-      <w:r>
-        <w:rPr>
-          <w:rFonts w:ascii="Lucida Console" w:eastAsia="Times New Roman" w:hAnsi="Lucida Console" w:cs="Segoe UI"/>
-          <w:color w:val="8B0000"/>
-          <w:sz w:val="18"/>
-          <w:szCs w:val="20"/>
-        </w:rPr>
-        <w:t>$hostName</w:t>
-      </w:r>
-      <w:r>
-        <w:rPr>
-          <w:rFonts w:ascii="Lucida Console" w:eastAsia="Times New Roman" w:hAnsi="Lucida Console" w:cs="Segoe UI"/>
-          <w:color w:val="0000FF"/>
-          <w:sz w:val="18"/>
-          <w:szCs w:val="20"/>
-        </w:rPr>
-        <w:t xml:space="preserve"> </w:t>
-      </w:r>
-    </w:p>
-    <w:p>
-      <w:pPr>
-        <w:pStyle w:val="ListParagraph"/>
-        <w:spacing w:after="0"/>
-        <w:ind w:left="2160" w:firstLine="720"/>
-        <w:rPr>
-          <w:rFonts w:ascii="Segoe UI" w:eastAsia="Times New Roman" w:hAnsi="Segoe UI" w:cs="Segoe UI"/>
-          <w:color w:val="000000"/>
-          <w:sz w:val="18"/>
-          <w:szCs w:val="20"/>
-        </w:rPr>
-      </w:pPr>
-      <w:r>
-        <w:rPr>
-          <w:rFonts w:ascii="Lucida Console" w:eastAsia="Times New Roman" w:hAnsi="Lucida Console" w:cs="Segoe UI"/>
-          <w:color w:val="0000FF"/>
-          <w:sz w:val="18"/>
-          <w:szCs w:val="20"/>
+        <w:rPr>
+          <w:rFonts w:ascii="Arial" w:hAnsi="Arial" w:cs="Arial"/>
+          <w:sz w:val="20"/>
+        </w:rPr>
+      </w:pPr>
+      <w:r>
+        <w:rPr>
+          <w:rFonts w:ascii="Arial" w:hAnsi="Arial" w:cs="Arial"/>
+          <w:sz w:val="20"/>
         </w:rPr>
         <w:lastRenderedPageBreak/>
-        <w:t>| Add-AzureEndpoint</w:t>
-      </w:r>
-      <w:r>
-        <w:rPr>
-          <w:rFonts w:ascii="Segoe UI" w:eastAsia="Times New Roman" w:hAnsi="Segoe UI" w:cs="Segoe UI"/>
-          <w:color w:val="000000"/>
-          <w:sz w:val="18"/>
-          <w:szCs w:val="20"/>
-        </w:rPr>
-        <w:t> </w:t>
-      </w:r>
-      <w:r>
-        <w:rPr>
-          <w:rFonts w:ascii="Lucida Console" w:eastAsia="Times New Roman" w:hAnsi="Lucida Console" w:cs="Segoe UI"/>
-          <w:color w:val="000080"/>
-          <w:sz w:val="18"/>
-          <w:szCs w:val="20"/>
-        </w:rPr>
-        <w:t>-Name</w:t>
-      </w:r>
-      <w:r>
-        <w:rPr>
-          <w:rFonts w:ascii="Segoe UI" w:eastAsia="Times New Roman" w:hAnsi="Segoe UI" w:cs="Segoe UI"/>
-          <w:color w:val="000000"/>
-          <w:sz w:val="18"/>
-          <w:szCs w:val="20"/>
-        </w:rPr>
-        <w:t> </w:t>
-      </w:r>
-      <w:r>
-        <w:rPr>
-          <w:rFonts w:ascii="Lucida Console" w:eastAsia="Times New Roman" w:hAnsi="Lucida Console" w:cs="Segoe UI"/>
-          <w:color w:val="8B0000"/>
-          <w:sz w:val="18"/>
-          <w:szCs w:val="20"/>
-        </w:rPr>
-        <w:t>"directSsh"</w:t>
-      </w:r>
-      <w:r>
-        <w:rPr>
-          <w:rFonts w:ascii="Segoe UI" w:eastAsia="Times New Roman" w:hAnsi="Segoe UI" w:cs="Segoe UI"/>
-          <w:color w:val="000000"/>
-          <w:sz w:val="18"/>
-          <w:szCs w:val="20"/>
-        </w:rPr>
-        <w:t> </w:t>
-      </w:r>
-      <w:r>
-        <w:rPr>
-          <w:rFonts w:ascii="Lucida Console" w:eastAsia="Times New Roman" w:hAnsi="Lucida Console" w:cs="Segoe UI"/>
-          <w:color w:val="000080"/>
-          <w:sz w:val="18"/>
-          <w:szCs w:val="20"/>
-        </w:rPr>
-        <w:t>-Protocol</w:t>
-      </w:r>
-      <w:r>
-        <w:rPr>
-          <w:rFonts w:ascii="Segoe UI" w:eastAsia="Times New Roman" w:hAnsi="Segoe UI" w:cs="Segoe UI"/>
-          <w:color w:val="000000"/>
-          <w:sz w:val="18"/>
-          <w:szCs w:val="20"/>
-        </w:rPr>
-        <w:t> </w:t>
-      </w:r>
-      <w:r>
-        <w:rPr>
-          <w:rFonts w:ascii="Lucida Console" w:eastAsia="Times New Roman" w:hAnsi="Lucida Console" w:cs="Segoe UI"/>
-          <w:color w:val="8A2BE2"/>
-          <w:sz w:val="18"/>
-          <w:szCs w:val="20"/>
-        </w:rPr>
-        <w:t>tcp</w:t>
-      </w:r>
-      <w:r>
-        <w:rPr>
-          <w:rFonts w:ascii="Segoe UI" w:eastAsia="Times New Roman" w:hAnsi="Segoe UI" w:cs="Segoe UI"/>
-          <w:color w:val="000000"/>
-          <w:sz w:val="18"/>
-          <w:szCs w:val="20"/>
-        </w:rPr>
-        <w:t> </w:t>
-      </w:r>
-    </w:p>
-    <w:p>
-      <w:pPr>
-        <w:pStyle w:val="ListParagraph"/>
-        <w:spacing w:after="0"/>
-        <w:ind w:left="2880" w:firstLine="720"/>
-        <w:rPr>
-          <w:rFonts w:ascii="Segoe UI" w:eastAsia="Times New Roman" w:hAnsi="Segoe UI" w:cs="Segoe UI"/>
-          <w:color w:val="000000"/>
-          <w:sz w:val="18"/>
-          <w:szCs w:val="20"/>
-        </w:rPr>
-      </w:pPr>
-      <w:r>
-        <w:rPr>
-          <w:rFonts w:ascii="Lucida Console" w:eastAsia="Times New Roman" w:hAnsi="Lucida Console" w:cs="Segoe UI"/>
-          <w:color w:val="000080"/>
-          <w:sz w:val="18"/>
-          <w:szCs w:val="20"/>
-        </w:rPr>
-        <w:t>-</w:t>
-      </w:r>
-      <w:r>
-        <w:rPr>
-          <w:rFonts w:ascii="Lucida Console" w:eastAsia="Times New Roman" w:hAnsi="Lucida Console" w:cs="Segoe UI"/>
-          <w:color w:val="000080"/>
-          <w:sz w:val="18"/>
-          <w:szCs w:val="20"/>
-        </w:rPr>
-        <w:t>LocalPort</w:t>
-      </w:r>
-      <w:r>
-        <w:rPr>
-          <w:rFonts w:ascii="Segoe UI" w:eastAsia="Times New Roman" w:hAnsi="Segoe UI" w:cs="Segoe UI"/>
-          <w:color w:val="000000"/>
-          <w:sz w:val="18"/>
-          <w:szCs w:val="20"/>
-        </w:rPr>
-        <w:t> </w:t>
-      </w:r>
-      <w:r>
-        <w:rPr>
-          <w:rFonts w:ascii="Lucida Console" w:eastAsia="Times New Roman" w:hAnsi="Lucida Console" w:cs="Segoe UI"/>
-          <w:color w:val="800080"/>
-          <w:sz w:val="18"/>
-          <w:szCs w:val="20"/>
-        </w:rPr>
-        <w:t>22</w:t>
-      </w:r>
-      <w:r>
-        <w:rPr>
-          <w:rFonts w:ascii="Segoe UI" w:eastAsia="Times New Roman" w:hAnsi="Segoe UI" w:cs="Segoe UI"/>
-          <w:color w:val="000000"/>
-          <w:sz w:val="18"/>
-          <w:szCs w:val="20"/>
-        </w:rPr>
-        <w:t> </w:t>
-      </w:r>
-    </w:p>
-    <w:p>
-      <w:pPr>
-        <w:pStyle w:val="ListParagraph"/>
-        <w:spacing w:after="0"/>
-        <w:ind w:left="2880" w:firstLine="720"/>
-        <w:rPr>
-          <w:rFonts w:ascii="Segoe UI" w:eastAsia="Times New Roman" w:hAnsi="Segoe UI" w:cs="Segoe UI"/>
-          <w:color w:val="000000"/>
-          <w:sz w:val="18"/>
-          <w:szCs w:val="20"/>
-        </w:rPr>
-      </w:pPr>
-      <w:r>
-        <w:rPr>
-          <w:rFonts w:ascii="Lucida Console" w:eastAsia="Times New Roman" w:hAnsi="Lucida Console" w:cs="Segoe UI"/>
-          <w:color w:val="000080"/>
-          <w:sz w:val="18"/>
-          <w:szCs w:val="20"/>
-        </w:rPr>
-        <w:t>-PublicPort</w:t>
-      </w:r>
-      <w:r>
-        <w:rPr>
-          <w:rFonts w:ascii="Segoe UI" w:eastAsia="Times New Roman" w:hAnsi="Segoe UI" w:cs="Segoe UI"/>
-          <w:color w:val="000000"/>
-          <w:sz w:val="18"/>
-          <w:szCs w:val="20"/>
-        </w:rPr>
-        <w:t> </w:t>
-      </w:r>
-      <w:r>
-        <w:rPr>
-          <w:rFonts w:ascii="Lucida Console" w:eastAsia="Times New Roman" w:hAnsi="Lucida Console" w:cs="Segoe UI"/>
-          <w:color w:val="FF4500"/>
-          <w:sz w:val="18"/>
-          <w:szCs w:val="20"/>
-        </w:rPr>
-        <w:t>$newPublicPort</w:t>
-      </w:r>
-      <w:r>
-        <w:rPr>
-          <w:rFonts w:ascii="Segoe UI" w:eastAsia="Times New Roman" w:hAnsi="Segoe UI" w:cs="Segoe UI"/>
-          <w:color w:val="000000"/>
-          <w:sz w:val="18"/>
-          <w:szCs w:val="20"/>
-        </w:rPr>
-        <w:t> </w:t>
-      </w:r>
-    </w:p>
-    <w:p>
-      <w:pPr>
-        <w:pStyle w:val="ListParagraph"/>
-        <w:spacing w:after="0"/>
-        <w:ind w:left="2160" w:firstLine="720"/>
-        <w:rPr>
-          <w:rFonts w:ascii="Lucida Console" w:eastAsia="Times New Roman" w:hAnsi="Lucida Console" w:cs="Segoe UI"/>
-          <w:color w:val="0000FF"/>
-          <w:sz w:val="18"/>
-          <w:szCs w:val="20"/>
-        </w:rPr>
-      </w:pPr>
-      <w:r>
-        <w:rPr>
-          <w:rFonts w:ascii="Segoe UI" w:eastAsia="Times New Roman" w:hAnsi="Segoe UI" w:cs="Segoe UI"/>
-          <w:color w:val="000000"/>
-          <w:sz w:val="18"/>
-          <w:szCs w:val="20"/>
-        </w:rPr>
-        <w:t xml:space="preserve">| </w:t>
-      </w:r>
-      <w:r>
-        <w:rPr>
-          <w:rFonts w:ascii="Lucida Console" w:eastAsia="Times New Roman" w:hAnsi="Lucida Console" w:cs="Segoe UI"/>
-          <w:color w:val="0000FF"/>
-          <w:sz w:val="18"/>
-          <w:szCs w:val="20"/>
-        </w:rPr>
-        <w:t>Update-AzureVM</w:t>
-      </w:r>
-    </w:p>
-    <w:p>
-      <w:pPr>
-        <w:pStyle w:val="ListParagraph"/>
-        <w:spacing w:after="0"/>
-        <w:ind w:left="2160" w:firstLine="720"/>
-        <w:rPr>
-          <w:rFonts w:ascii="Lucida Console" w:eastAsia="Times New Roman" w:hAnsi="Lucida Console" w:cs="Segoe UI"/>
-          <w:color w:val="0000FF"/>
-          <w:sz w:val="18"/>
-          <w:szCs w:val="20"/>
-        </w:rPr>
-      </w:pPr>
-    </w:p>
-    <w:p>
-      <w:pPr>
-        <w:pStyle w:val="ListParagraph"/>
-        <w:numPr>
-          <w:ilvl w:val="2"/>
-          <w:numId w:val="7"/>
-        </w:numPr>
-        <w:spacing w:before="120" w:after="0"/>
-        <w:jc w:val="both"/>
-        <w:rPr>
-          <w:rFonts w:ascii="Arial" w:hAnsi="Arial" w:cs="Arial"/>
-          <w:b/>
-          <w:sz w:val="20"/>
-          <w:u w:val="single"/>
-        </w:rPr>
-      </w:pPr>
-      <w:r>
-        <w:rPr>
-          <w:rFonts w:ascii="Arial" w:hAnsi="Arial" w:cs="Arial"/>
-          <w:b/>
-          <w:sz w:val="20"/>
-          <w:u w:val="single"/>
-        </w:rPr>
-        <w:t xml:space="preserve">For </w:t>
-      </w:r>
-      <w:r>
-        <w:rPr>
-          <w:rFonts w:ascii="Arial" w:hAnsi="Arial" w:cs="Arial"/>
-          <w:b/>
-          <w:sz w:val="20"/>
-          <w:u w:val="single"/>
-        </w:rPr>
-        <w:t>Windows</w:t>
-      </w:r>
-      <w:r>
-        <w:rPr>
-          <w:rFonts w:ascii="Arial" w:hAnsi="Arial" w:cs="Arial"/>
-          <w:b/>
-          <w:sz w:val="20"/>
-          <w:u w:val="single"/>
-        </w:rPr>
-        <w:t xml:space="preserve"> VM:</w:t>
-      </w:r>
-    </w:p>
-    <w:p>
-      <w:pPr>
-        <w:pStyle w:val="ListParagraph"/>
-        <w:spacing w:after="0"/>
-        <w:ind w:left="2160"/>
-        <w:rPr>
-          <w:rFonts w:ascii="Arial" w:hAnsi="Arial" w:cs="Arial"/>
-          <w:sz w:val="20"/>
-        </w:rPr>
-      </w:pPr>
-      <w:r>
-        <w:rPr>
-          <w:rFonts w:ascii="Arial" w:hAnsi="Arial" w:cs="Arial"/>
-          <w:sz w:val="20"/>
-        </w:rPr>
         <w:t xml:space="preserve">If the VMs are behind load balancers, then create a new endpoint with a new public port, which maps to the </w:t>
       </w:r>
       <w:r>
@@ -5660,7 +5692,7 @@
 </file>
 
 <file path=customXml/itemProps1.xml><?xml version="1.0" encoding="utf-8"?>
-<ds:datastoreItem xmlns:ds="http://schemas.openxmlformats.org/officeDocument/2006/customXml" ds:itemID="{16413DEE-5CFA-49FE-A6C9-DA4DB0C18FD1}">
+<ds:datastoreItem xmlns:ds="http://schemas.openxmlformats.org/officeDocument/2006/customXml" ds:itemID="{A013DF97-21CB-47F3-AD99-7E529FE044EE}">
   <ds:schemaRefs>
     <ds:schemaRef ds:uri="http://schemas.openxmlformats.org/officeDocument/2006/bibliography"/>
   </ds:schemaRefs>

</xml_diff>